<commit_message>
Week4 Report for Submission
</commit_message>
<xml_diff>
--- a/Project Optimizing Program Performance.docx
+++ b/Project Optimizing Program Performance.docx
@@ -404,7 +404,7 @@
             </w:rPr>
             <w:fldChar w:fldCharType="separate"/>
           </w:r>
-          <w:hyperlink w:anchor="_Toc194228370" w:history="1">
+          <w:hyperlink w:anchor="_Toc194850145" w:history="1">
             <w:r>
               <w:rPr>
                 <w:rStyle w:val="Hyperlink"/>
@@ -447,7 +447,7 @@
                 <w:noProof/>
                 <w:webHidden/>
               </w:rPr>
-              <w:instrText xml:space="preserve"> PAGEREF _Toc194228370 \h </w:instrText>
+              <w:instrText xml:space="preserve"> PAGEREF _Toc194850145 \h </w:instrText>
             </w:r>
             <w:r>
               <w:rPr>
@@ -486,7 +486,7 @@
               <w:noProof/>
             </w:rPr>
           </w:pPr>
-          <w:hyperlink w:anchor="_Toc194228371" w:history="1">
+          <w:hyperlink w:anchor="_Toc194850146" w:history="1">
             <w:r>
               <w:rPr>
                 <w:rStyle w:val="Hyperlink"/>
@@ -529,7 +529,7 @@
                 <w:noProof/>
                 <w:webHidden/>
               </w:rPr>
-              <w:instrText xml:space="preserve"> PAGEREF _Toc194228371 \h </w:instrText>
+              <w:instrText xml:space="preserve"> PAGEREF _Toc194850146 \h </w:instrText>
             </w:r>
             <w:r>
               <w:rPr>
@@ -568,7 +568,7 @@
               <w:noProof/>
             </w:rPr>
           </w:pPr>
-          <w:hyperlink w:anchor="_Toc194228372" w:history="1">
+          <w:hyperlink w:anchor="_Toc194850147" w:history="1">
             <w:r>
               <w:rPr>
                 <w:rStyle w:val="Hyperlink"/>
@@ -611,7 +611,7 @@
                 <w:noProof/>
                 <w:webHidden/>
               </w:rPr>
-              <w:instrText xml:space="preserve"> PAGEREF _Toc194228372 \h </w:instrText>
+              <w:instrText xml:space="preserve"> PAGEREF _Toc194850147 \h </w:instrText>
             </w:r>
             <w:r>
               <w:rPr>
@@ -650,7 +650,7 @@
               <w:noProof/>
             </w:rPr>
           </w:pPr>
-          <w:hyperlink w:anchor="_Toc194228373" w:history="1">
+          <w:hyperlink w:anchor="_Toc194850148" w:history="1">
             <w:r>
               <w:rPr>
                 <w:rStyle w:val="Hyperlink"/>
@@ -693,7 +693,7 @@
                 <w:noProof/>
                 <w:webHidden/>
               </w:rPr>
-              <w:instrText xml:space="preserve"> PAGEREF _Toc194228373 \h </w:instrText>
+              <w:instrText xml:space="preserve"> PAGEREF _Toc194850148 \h </w:instrText>
             </w:r>
             <w:r>
               <w:rPr>
@@ -732,7 +732,7 @@
               <w:noProof/>
             </w:rPr>
           </w:pPr>
-          <w:hyperlink w:anchor="_Toc194228374" w:history="1">
+          <w:hyperlink w:anchor="_Toc194850149" w:history="1">
             <w:r>
               <w:rPr>
                 <w:rStyle w:val="Hyperlink"/>
@@ -775,7 +775,7 @@
                 <w:noProof/>
                 <w:webHidden/>
               </w:rPr>
-              <w:instrText xml:space="preserve"> PAGEREF _Toc194228374 \h </w:instrText>
+              <w:instrText xml:space="preserve"> PAGEREF _Toc194850149 \h </w:instrText>
             </w:r>
             <w:r>
               <w:rPr>
@@ -814,7 +814,7 @@
               <w:noProof/>
             </w:rPr>
           </w:pPr>
-          <w:hyperlink w:anchor="_Toc194228375" w:history="1">
+          <w:hyperlink w:anchor="_Toc194850150" w:history="1">
             <w:r>
               <w:rPr>
                 <w:rStyle w:val="Hyperlink"/>
@@ -857,7 +857,7 @@
                 <w:noProof/>
                 <w:webHidden/>
               </w:rPr>
-              <w:instrText xml:space="preserve"> PAGEREF _Toc194228375 \h </w:instrText>
+              <w:instrText xml:space="preserve"> PAGEREF _Toc194850150 \h </w:instrText>
             </w:r>
             <w:r>
               <w:rPr>
@@ -896,7 +896,7 @@
               <w:noProof/>
             </w:rPr>
           </w:pPr>
-          <w:hyperlink w:anchor="_Toc194228376" w:history="1">
+          <w:hyperlink w:anchor="_Toc194850151" w:history="1">
             <w:r>
               <w:rPr>
                 <w:rStyle w:val="Hyperlink"/>
@@ -939,7 +939,7 @@
                 <w:noProof/>
                 <w:webHidden/>
               </w:rPr>
-              <w:instrText xml:space="preserve"> PAGEREF _Toc194228376 \h </w:instrText>
+              <w:instrText xml:space="preserve"> PAGEREF _Toc194850151 \h </w:instrText>
             </w:r>
             <w:r>
               <w:rPr>
@@ -978,7 +978,7 @@
               <w:noProof/>
             </w:rPr>
           </w:pPr>
-          <w:hyperlink w:anchor="_Toc194228377" w:history="1">
+          <w:hyperlink w:anchor="_Toc194850152" w:history="1">
             <w:r>
               <w:rPr>
                 <w:rStyle w:val="Hyperlink"/>
@@ -1021,7 +1021,7 @@
                 <w:noProof/>
                 <w:webHidden/>
               </w:rPr>
-              <w:instrText xml:space="preserve"> PAGEREF _Toc194228377 \h </w:instrText>
+              <w:instrText xml:space="preserve"> PAGEREF _Toc194850152 \h </w:instrText>
             </w:r>
             <w:r>
               <w:rPr>
@@ -1060,7 +1060,7 @@
               <w:noProof/>
             </w:rPr>
           </w:pPr>
-          <w:hyperlink w:anchor="_Toc194228378" w:history="1">
+          <w:hyperlink w:anchor="_Toc194850153" w:history="1">
             <w:r>
               <w:rPr>
                 <w:rStyle w:val="Hyperlink"/>
@@ -1103,7 +1103,7 @@
                 <w:noProof/>
                 <w:webHidden/>
               </w:rPr>
-              <w:instrText xml:space="preserve"> PAGEREF _Toc194228378 \h </w:instrText>
+              <w:instrText xml:space="preserve"> PAGEREF _Toc194850153 \h </w:instrText>
             </w:r>
             <w:r>
               <w:rPr>
@@ -1142,7 +1142,7 @@
               <w:noProof/>
             </w:rPr>
           </w:pPr>
-          <w:hyperlink w:anchor="_Toc194228379" w:history="1">
+          <w:hyperlink w:anchor="_Toc194850154" w:history="1">
             <w:r>
               <w:rPr>
                 <w:rStyle w:val="Hyperlink"/>
@@ -1185,7 +1185,7 @@
                 <w:noProof/>
                 <w:webHidden/>
               </w:rPr>
-              <w:instrText xml:space="preserve"> PAGEREF _Toc194228379 \h </w:instrText>
+              <w:instrText xml:space="preserve"> PAGEREF _Toc194850154 \h </w:instrText>
             </w:r>
             <w:r>
               <w:rPr>
@@ -1227,7 +1227,7 @@
               <w:noProof/>
             </w:rPr>
           </w:pPr>
-          <w:hyperlink w:anchor="_Toc194228380" w:history="1">
+          <w:hyperlink w:anchor="_Toc194850155" w:history="1">
             <w:r>
               <w:rPr>
                 <w:rStyle w:val="Hyperlink"/>
@@ -1255,7 +1255,7 @@
                 <w:noProof/>
                 <w:webHidden/>
               </w:rPr>
-              <w:instrText xml:space="preserve"> PAGEREF _Toc194228380 \h </w:instrText>
+              <w:instrText xml:space="preserve"> PAGEREF _Toc194850155 \h </w:instrText>
             </w:r>
             <w:r>
               <w:rPr>
@@ -1297,7 +1297,7 @@
               <w:noProof/>
             </w:rPr>
           </w:pPr>
-          <w:hyperlink w:anchor="_Toc194228381" w:history="1">
+          <w:hyperlink w:anchor="_Toc194850156" w:history="1">
             <w:r>
               <w:rPr>
                 <w:rStyle w:val="Hyperlink"/>
@@ -1325,7 +1325,7 @@
                 <w:noProof/>
                 <w:webHidden/>
               </w:rPr>
-              <w:instrText xml:space="preserve"> PAGEREF _Toc194228381 \h </w:instrText>
+              <w:instrText xml:space="preserve"> PAGEREF _Toc194850156 \h </w:instrText>
             </w:r>
             <w:r>
               <w:rPr>
@@ -1367,7 +1367,7 @@
               <w:noProof/>
             </w:rPr>
           </w:pPr>
-          <w:hyperlink w:anchor="_Toc194228382" w:history="1">
+          <w:hyperlink w:anchor="_Toc194850157" w:history="1">
             <w:r>
               <w:rPr>
                 <w:rStyle w:val="Hyperlink"/>
@@ -1395,7 +1395,7 @@
                 <w:noProof/>
                 <w:webHidden/>
               </w:rPr>
-              <w:instrText xml:space="preserve"> PAGEREF _Toc194228382 \h </w:instrText>
+              <w:instrText xml:space="preserve"> PAGEREF _Toc194850157 \h </w:instrText>
             </w:r>
             <w:r>
               <w:rPr>
@@ -1437,7 +1437,7 @@
               <w:noProof/>
             </w:rPr>
           </w:pPr>
-          <w:hyperlink w:anchor="_Toc194228383" w:history="1">
+          <w:hyperlink w:anchor="_Toc194850158" w:history="1">
             <w:r>
               <w:rPr>
                 <w:rStyle w:val="Hyperlink"/>
@@ -1465,7 +1465,7 @@
                 <w:noProof/>
                 <w:webHidden/>
               </w:rPr>
-              <w:instrText xml:space="preserve"> PAGEREF _Toc194228383 \h </w:instrText>
+              <w:instrText xml:space="preserve"> PAGEREF _Toc194850158 \h </w:instrText>
             </w:r>
             <w:r>
               <w:rPr>
@@ -1507,7 +1507,7 @@
               <w:noProof/>
             </w:rPr>
           </w:pPr>
-          <w:hyperlink w:anchor="_Toc194228384" w:history="1">
+          <w:hyperlink w:anchor="_Toc194850159" w:history="1">
             <w:r>
               <w:rPr>
                 <w:rStyle w:val="Hyperlink"/>
@@ -1535,7 +1535,7 @@
                 <w:noProof/>
                 <w:webHidden/>
               </w:rPr>
-              <w:instrText xml:space="preserve"> PAGEREF _Toc194228384 \h </w:instrText>
+              <w:instrText xml:space="preserve"> PAGEREF _Toc194850159 \h </w:instrText>
             </w:r>
             <w:r>
               <w:rPr>
@@ -1577,7 +1577,7 @@
               <w:noProof/>
             </w:rPr>
           </w:pPr>
-          <w:hyperlink w:anchor="_Toc194228385" w:history="1">
+          <w:hyperlink w:anchor="_Toc194850160" w:history="1">
             <w:r>
               <w:rPr>
                 <w:rStyle w:val="Hyperlink"/>
@@ -1605,7 +1605,7 @@
                 <w:noProof/>
                 <w:webHidden/>
               </w:rPr>
-              <w:instrText xml:space="preserve"> PAGEREF _Toc194228385 \h </w:instrText>
+              <w:instrText xml:space="preserve"> PAGEREF _Toc194850160 \h </w:instrText>
             </w:r>
             <w:r>
               <w:rPr>
@@ -1647,7 +1647,7 @@
               <w:noProof/>
             </w:rPr>
           </w:pPr>
-          <w:hyperlink w:anchor="_Toc194228386" w:history="1">
+          <w:hyperlink w:anchor="_Toc194850161" w:history="1">
             <w:r>
               <w:rPr>
                 <w:rStyle w:val="Hyperlink"/>
@@ -1675,7 +1675,7 @@
                 <w:noProof/>
                 <w:webHidden/>
               </w:rPr>
-              <w:instrText xml:space="preserve"> PAGEREF _Toc194228386 \h </w:instrText>
+              <w:instrText xml:space="preserve"> PAGEREF _Toc194850161 \h </w:instrText>
             </w:r>
             <w:r>
               <w:rPr>
@@ -1717,7 +1717,7 @@
               <w:noProof/>
             </w:rPr>
           </w:pPr>
-          <w:hyperlink w:anchor="_Toc194228387" w:history="1">
+          <w:hyperlink w:anchor="_Toc194850162" w:history="1">
             <w:r>
               <w:rPr>
                 <w:rStyle w:val="Hyperlink"/>
@@ -1745,7 +1745,7 @@
                 <w:noProof/>
                 <w:webHidden/>
               </w:rPr>
-              <w:instrText xml:space="preserve"> PAGEREF _Toc194228387 \h </w:instrText>
+              <w:instrText xml:space="preserve"> PAGEREF _Toc194850162 \h </w:instrText>
             </w:r>
             <w:r>
               <w:rPr>
@@ -1787,7 +1787,7 @@
               <w:noProof/>
             </w:rPr>
           </w:pPr>
-          <w:hyperlink w:anchor="_Toc194228388" w:history="1">
+          <w:hyperlink w:anchor="_Toc194850163" w:history="1">
             <w:r>
               <w:rPr>
                 <w:rStyle w:val="Hyperlink"/>
@@ -1815,7 +1815,7 @@
                 <w:noProof/>
                 <w:webHidden/>
               </w:rPr>
-              <w:instrText xml:space="preserve"> PAGEREF _Toc194228388 \h </w:instrText>
+              <w:instrText xml:space="preserve"> PAGEREF _Toc194850163 \h </w:instrText>
             </w:r>
             <w:r>
               <w:rPr>
@@ -1857,7 +1857,7 @@
               <w:noProof/>
             </w:rPr>
           </w:pPr>
-          <w:hyperlink w:anchor="_Toc194228389" w:history="1">
+          <w:hyperlink w:anchor="_Toc194850164" w:history="1">
             <w:r>
               <w:rPr>
                 <w:rStyle w:val="Hyperlink"/>
@@ -1885,7 +1885,7 @@
                 <w:noProof/>
                 <w:webHidden/>
               </w:rPr>
-              <w:instrText xml:space="preserve"> PAGEREF _Toc194228389 \h </w:instrText>
+              <w:instrText xml:space="preserve"> PAGEREF _Toc194850164 \h </w:instrText>
             </w:r>
             <w:r>
               <w:rPr>
@@ -1924,7 +1924,7 @@
               <w:noProof/>
             </w:rPr>
           </w:pPr>
-          <w:hyperlink w:anchor="_Toc194228390" w:history="1">
+          <w:hyperlink w:anchor="_Toc194850165" w:history="1">
             <w:r>
               <w:rPr>
                 <w:rStyle w:val="Hyperlink"/>
@@ -1967,7 +1967,7 @@
                 <w:noProof/>
                 <w:webHidden/>
               </w:rPr>
-              <w:instrText xml:space="preserve"> PAGEREF _Toc194228390 \h </w:instrText>
+              <w:instrText xml:space="preserve"> PAGEREF _Toc194850165 \h </w:instrText>
             </w:r>
             <w:r>
               <w:rPr>
@@ -2006,7 +2006,7 @@
               <w:noProof/>
             </w:rPr>
           </w:pPr>
-          <w:hyperlink w:anchor="_Toc194228391" w:history="1">
+          <w:hyperlink w:anchor="_Toc194850166" w:history="1">
             <w:r>
               <w:rPr>
                 <w:rStyle w:val="Hyperlink"/>
@@ -2028,7 +2028,7 @@
                 <w:rFonts w:ascii="Times New Roman" w:hAnsi="Times New Roman" w:cs="Times New Roman"/>
                 <w:noProof/>
               </w:rPr>
-              <w:t>Next Week’s Plan</w:t>
+              <w:t>Identifying and Optimizing Code Inefficiencies</w:t>
             </w:r>
             <w:r>
               <w:rPr>
@@ -2049,7 +2049,7 @@
                 <w:noProof/>
                 <w:webHidden/>
               </w:rPr>
-              <w:instrText xml:space="preserve"> PAGEREF _Toc194228391 \h </w:instrText>
+              <w:instrText xml:space="preserve"> PAGEREF _Toc194850166 \h </w:instrText>
             </w:r>
             <w:r>
               <w:rPr>
@@ -2088,7 +2088,7 @@
               <w:noProof/>
             </w:rPr>
           </w:pPr>
-          <w:hyperlink w:anchor="_Toc194228392" w:history="1">
+          <w:hyperlink w:anchor="_Toc194850167" w:history="1">
             <w:r>
               <w:rPr>
                 <w:rStyle w:val="Hyperlink"/>
@@ -2110,7 +2110,7 @@
                 <w:rFonts w:ascii="Times New Roman" w:hAnsi="Times New Roman" w:cs="Times New Roman"/>
                 <w:noProof/>
               </w:rPr>
-              <w:t>References</w:t>
+              <w:t>Next Week’s Plan</w:t>
             </w:r>
             <w:r>
               <w:rPr>
@@ -2131,7 +2131,7 @@
                 <w:noProof/>
                 <w:webHidden/>
               </w:rPr>
-              <w:instrText xml:space="preserve"> PAGEREF _Toc194228392 \h </w:instrText>
+              <w:instrText xml:space="preserve"> PAGEREF _Toc194850167 \h </w:instrText>
             </w:r>
             <w:r>
               <w:rPr>
@@ -2151,7 +2151,89 @@
                 <w:noProof/>
                 <w:webHidden/>
               </w:rPr>
-              <w:t>26</w:t>
+              <w:t>28</w:t>
+            </w:r>
+            <w:r>
+              <w:rPr>
+                <w:noProof/>
+                <w:webHidden/>
+              </w:rPr>
+              <w:fldChar w:fldCharType="end"/>
+            </w:r>
+          </w:hyperlink>
+        </w:p>
+        <w:p>
+          <w:pPr>
+            <w:pStyle w:val="TOC1"/>
+            <w:rPr>
+              <w:rFonts w:eastAsiaTheme="minorEastAsia"/>
+              <w:noProof/>
+            </w:rPr>
+          </w:pPr>
+          <w:hyperlink w:anchor="_Toc194850168" w:history="1">
+            <w:r>
+              <w:rPr>
+                <w:rStyle w:val="Hyperlink"/>
+                <w:rFonts w:ascii="Times New Roman" w:hAnsi="Times New Roman" w:cs="Times New Roman"/>
+                <w:noProof/>
+              </w:rPr>
+              <w:t>11.</w:t>
+            </w:r>
+            <w:r>
+              <w:rPr>
+                <w:rFonts w:eastAsiaTheme="minorEastAsia"/>
+                <w:noProof/>
+              </w:rPr>
+              <w:tab/>
+            </w:r>
+            <w:r>
+              <w:rPr>
+                <w:rStyle w:val="Hyperlink"/>
+                <w:rFonts w:ascii="Times New Roman" w:hAnsi="Times New Roman" w:cs="Times New Roman"/>
+                <w:noProof/>
+              </w:rPr>
+              <w:t>References</w:t>
+            </w:r>
+            <w:r>
+              <w:rPr>
+                <w:noProof/>
+                <w:webHidden/>
+              </w:rPr>
+              <w:tab/>
+            </w:r>
+            <w:r>
+              <w:rPr>
+                <w:noProof/>
+                <w:webHidden/>
+              </w:rPr>
+              <w:fldChar w:fldCharType="begin"/>
+            </w:r>
+            <w:r>
+              <w:rPr>
+                <w:noProof/>
+                <w:webHidden/>
+              </w:rPr>
+              <w:instrText xml:space="preserve"> PAGEREF _Toc194850168 \h </w:instrText>
+            </w:r>
+            <w:r>
+              <w:rPr>
+                <w:noProof/>
+                <w:webHidden/>
+              </w:rPr>
+            </w:r>
+            <w:r>
+              <w:rPr>
+                <w:noProof/>
+                <w:webHidden/>
+              </w:rPr>
+              <w:fldChar w:fldCharType="separate"/>
+            </w:r>
+            <w:r>
+              <w:rPr>
+                <w:noProof/>
+                <w:webHidden/>
+              </w:rPr>
+              <w:t>29</w:t>
             </w:r>
             <w:r>
               <w:rPr>
@@ -2210,7 +2292,7 @@
           <w:rFonts w:ascii="Times New Roman" w:hAnsi="Times New Roman" w:cs="Times New Roman"/>
         </w:rPr>
       </w:pPr>
-      <w:bookmarkStart w:id="0" w:name="_Toc194228370"/>
+      <w:bookmarkStart w:id="0" w:name="_Toc194850145"/>
       <w:r>
         <w:rPr>
           <w:rFonts w:ascii="Times New Roman" w:hAnsi="Times New Roman" w:cs="Times New Roman"/>
@@ -2303,27 +2385,13 @@
         <w:r>
           <w:rPr>
             <w:rStyle w:val="Hyperlink"/>
-            <w:rFonts w:ascii="Times New Roman" w:hAnsi="Times New Roman" w:cs="Times New Roman"/>
           </w:rPr>
-          <w:t>https://github.com/rrajchal/MSSE696SftwrEngineeringPracticum</w:t>
+          <w:t>https://github.com/rrajchal/MSSE696SftwrEngineeringPracticum/tree/main/GradleOptimizationProject/JavaProjectOptimization</w:t>
         </w:r>
       </w:hyperlink>
       <w:r>
-        <w:rPr>
-          <w:rFonts w:ascii="Times New Roman" w:hAnsi="Times New Roman" w:cs="Times New Roman"/>
-        </w:rPr>
         <w:t xml:space="preserve"> </w:t>
       </w:r>
-    </w:p>
-    <w:p>
-      <w:pPr>
-        <w:spacing w:after="100" w:afterAutospacing="1" w:line="360" w:lineRule="auto"/>
-        <w:rPr>
-          <w:rFonts w:ascii="Times New Roman" w:hAnsi="Times New Roman" w:cs="Times New Roman"/>
-          <w:sz w:val="22"/>
-          <w:szCs w:val="22"/>
-        </w:rPr>
-      </w:pPr>
     </w:p>
     <w:p>
       <w:pPr>
@@ -2338,7 +2406,7 @@
           <w:rFonts w:ascii="Times New Roman" w:hAnsi="Times New Roman" w:cs="Times New Roman"/>
         </w:rPr>
       </w:pPr>
-      <w:bookmarkStart w:id="1" w:name="_Toc194228371"/>
+      <w:bookmarkStart w:id="1" w:name="_Toc194850146"/>
       <w:r>
         <w:rPr>
           <w:rFonts w:ascii="Times New Roman" w:hAnsi="Times New Roman" w:cs="Times New Roman"/>
@@ -2398,7 +2466,7 @@
           <w:rFonts w:ascii="Times New Roman" w:hAnsi="Times New Roman" w:cs="Times New Roman"/>
         </w:rPr>
       </w:pPr>
-      <w:bookmarkStart w:id="2" w:name="_Toc194228372"/>
+      <w:bookmarkStart w:id="2" w:name="_Toc194850147"/>
       <w:r>
         <w:rPr>
           <w:rFonts w:ascii="Times New Roman" w:hAnsi="Times New Roman" w:cs="Times New Roman"/>
@@ -2461,7 +2529,7 @@
           <w:rFonts w:ascii="Times New Roman" w:hAnsi="Times New Roman" w:cs="Times New Roman"/>
         </w:rPr>
       </w:pPr>
-      <w:bookmarkStart w:id="3" w:name="_Toc194228373"/>
+      <w:bookmarkStart w:id="3" w:name="_Toc194850148"/>
       <w:r>
         <w:rPr>
           <w:rFonts w:ascii="Times New Roman" w:hAnsi="Times New Roman" w:cs="Times New Roman"/>
@@ -2596,7 +2664,7 @@
           <w:rFonts w:ascii="Times New Roman" w:hAnsi="Times New Roman" w:cs="Times New Roman"/>
         </w:rPr>
       </w:pPr>
-      <w:bookmarkStart w:id="4" w:name="_Toc194228374"/>
+      <w:bookmarkStart w:id="4" w:name="_Toc194850149"/>
       <w:r>
         <w:rPr>
           <w:rFonts w:ascii="Times New Roman" w:hAnsi="Times New Roman" w:cs="Times New Roman"/>
@@ -3469,7 +3537,7 @@
           <w:rFonts w:ascii="Times New Roman" w:hAnsi="Times New Roman" w:cs="Times New Roman"/>
         </w:rPr>
       </w:pPr>
-      <w:bookmarkStart w:id="5" w:name="_Toc194228375"/>
+      <w:bookmarkStart w:id="5" w:name="_Toc194850150"/>
       <w:r>
         <w:rPr>
           <w:rFonts w:ascii="Times New Roman" w:hAnsi="Times New Roman" w:cs="Times New Roman"/>
@@ -4652,7 +4720,7 @@
           <w:rFonts w:ascii="Times New Roman" w:hAnsi="Times New Roman" w:cs="Times New Roman"/>
         </w:rPr>
       </w:pPr>
-      <w:bookmarkStart w:id="7" w:name="_Toc194228376"/>
+      <w:bookmarkStart w:id="7" w:name="_Toc194850151"/>
       <w:r>
         <w:rPr>
           <w:rFonts w:ascii="Times New Roman" w:hAnsi="Times New Roman" w:cs="Times New Roman"/>
@@ -5255,7 +5323,7 @@
           <w:rFonts w:ascii="Times New Roman" w:hAnsi="Times New Roman" w:cs="Times New Roman"/>
         </w:rPr>
       </w:pPr>
-      <w:bookmarkStart w:id="9" w:name="_Toc194228377"/>
+      <w:bookmarkStart w:id="9" w:name="_Toc194850152"/>
       <w:r>
         <w:rPr>
           <w:rFonts w:ascii="Times New Roman" w:hAnsi="Times New Roman" w:cs="Times New Roman"/>
@@ -5308,12 +5376,19 @@
         <w:rPr>
           <w:rFonts w:ascii="Times New Roman" w:hAnsi="Times New Roman" w:cs="Times New Roman"/>
         </w:rPr>
-        <w:instrText>HYPERLINK "https://github.com/rrajchal/MSSE696SftwrEngineeringPracticum"</w:instrText>
-      </w:r>
-      <w:r>
-        <w:rPr>
-          <w:rFonts w:ascii="Times New Roman" w:hAnsi="Times New Roman" w:cs="Times New Roman"/>
-        </w:rPr>
+        <w:instrText>HYPERLINK "</w:instrText>
+      </w:r>
+      <w:r>
+        <w:rPr>
+          <w:rFonts w:ascii="Times New Roman" w:hAnsi="Times New Roman" w:cs="Times New Roman"/>
+        </w:rPr>
+        <w:instrText>https://github.com/rrajchal/MSSE696SftwrEngineeringPracticum/tree/main/GradleOptimizationProject/JavaProjectOptimization</w:instrText>
+      </w:r>
+      <w:r>
+        <w:rPr>
+          <w:rFonts w:ascii="Times New Roman" w:hAnsi="Times New Roman" w:cs="Times New Roman"/>
+        </w:rPr>
+        <w:instrText>"</w:instrText>
       </w:r>
       <w:r>
         <w:rPr>
@@ -5326,7 +5401,7 @@
           <w:rStyle w:val="Hyperlink"/>
           <w:rFonts w:ascii="Times New Roman" w:hAnsi="Times New Roman" w:cs="Times New Roman"/>
         </w:rPr>
-        <w:t>https://github.com/rrajchal/MSSE696SftwrEngineeringPracticum</w:t>
+        <w:t>https://github.com/rrajchal/MSSE696SftwrEngineeringPracticum/tree/main/GradleOptimizationProject/JavaProjectOptimization</w:t>
       </w:r>
       <w:r>
         <w:rPr>
@@ -5367,7 +5442,7 @@
           <w:rFonts w:ascii="Times New Roman" w:hAnsi="Times New Roman" w:cs="Times New Roman"/>
         </w:rPr>
       </w:pPr>
-      <w:bookmarkStart w:id="11" w:name="_Toc194228378"/>
+      <w:bookmarkStart w:id="11" w:name="_Toc194850153"/>
       <w:r>
         <w:rPr>
           <w:rFonts w:ascii="Times New Roman" w:hAnsi="Times New Roman" w:cs="Times New Roman"/>
@@ -5889,7 +5964,6 @@
           <w:b/>
           <w:bCs/>
         </w:rPr>
-        <w:lastRenderedPageBreak/>
         <w:t>Consistency in Test Conditions</w:t>
       </w:r>
       <w:r>
@@ -6255,7 +6329,7 @@
           <w:rFonts w:ascii="Times New Roman" w:hAnsi="Times New Roman" w:cs="Times New Roman"/>
         </w:rPr>
       </w:pPr>
-      <w:bookmarkStart w:id="12" w:name="_Toc194228379"/>
+      <w:bookmarkStart w:id="12" w:name="_Toc194850154"/>
       <w:r>
         <w:rPr>
           <w:rFonts w:ascii="Times New Roman" w:hAnsi="Times New Roman" w:cs="Times New Roman"/>
@@ -6279,7 +6353,7 @@
         </w:rPr>
       </w:pPr>
       <w:bookmarkStart w:id="13" w:name="_Hlk193735947"/>
-      <w:bookmarkStart w:id="14" w:name="_Toc194228380"/>
+      <w:bookmarkStart w:id="14" w:name="_Toc194850155"/>
       <w:r>
         <w:rPr>
           <w:rFonts w:ascii="Times New Roman" w:hAnsi="Times New Roman" w:cs="Times New Roman"/>
@@ -7111,7 +7185,7 @@
           <w:rFonts w:ascii="Times New Roman" w:hAnsi="Times New Roman" w:cs="Times New Roman"/>
         </w:rPr>
       </w:pPr>
-      <w:bookmarkStart w:id="16" w:name="_Toc194228381"/>
+      <w:bookmarkStart w:id="16" w:name="_Toc194850156"/>
       <w:bookmarkEnd w:id="15"/>
       <w:r>
         <w:rPr>
@@ -7859,7 +7933,7 @@
           <w:rFonts w:ascii="Times New Roman" w:hAnsi="Times New Roman" w:cs="Times New Roman"/>
         </w:rPr>
       </w:pPr>
-      <w:bookmarkStart w:id="17" w:name="_Toc194228382"/>
+      <w:bookmarkStart w:id="17" w:name="_Toc194850157"/>
       <w:r>
         <w:rPr>
           <w:rFonts w:ascii="Times New Roman" w:hAnsi="Times New Roman" w:cs="Times New Roman"/>
@@ -8698,7 +8772,7 @@
           <w:rFonts w:ascii="Times New Roman" w:hAnsi="Times New Roman" w:cs="Times New Roman"/>
         </w:rPr>
       </w:pPr>
-      <w:bookmarkStart w:id="18" w:name="_Toc194228383"/>
+      <w:bookmarkStart w:id="18" w:name="_Toc194850158"/>
       <w:r>
         <w:rPr>
           <w:rFonts w:ascii="Times New Roman" w:hAnsi="Times New Roman" w:cs="Times New Roman"/>
@@ -9583,7 +9657,7 @@
           <w:rFonts w:ascii="Times New Roman" w:hAnsi="Times New Roman" w:cs="Times New Roman"/>
         </w:rPr>
       </w:pPr>
-      <w:bookmarkStart w:id="19" w:name="_Toc194228384"/>
+      <w:bookmarkStart w:id="19" w:name="_Toc194850159"/>
       <w:r>
         <w:rPr>
           <w:rFonts w:ascii="Times New Roman" w:hAnsi="Times New Roman" w:cs="Times New Roman"/>
@@ -10339,7 +10413,7 @@
           <w:rFonts w:ascii="Times New Roman" w:hAnsi="Times New Roman" w:cs="Times New Roman"/>
         </w:rPr>
       </w:pPr>
-      <w:bookmarkStart w:id="20" w:name="_Toc194228385"/>
+      <w:bookmarkStart w:id="20" w:name="_Toc194850160"/>
       <w:r>
         <w:rPr>
           <w:rFonts w:ascii="Times New Roman" w:hAnsi="Times New Roman" w:cs="Times New Roman"/>
@@ -11181,7 +11255,7 @@
           <w:rFonts w:ascii="Times New Roman" w:hAnsi="Times New Roman" w:cs="Times New Roman"/>
         </w:rPr>
       </w:pPr>
-      <w:bookmarkStart w:id="21" w:name="_Toc194228386"/>
+      <w:bookmarkStart w:id="21" w:name="_Toc194850161"/>
       <w:r>
         <w:rPr>
           <w:rFonts w:ascii="Times New Roman" w:hAnsi="Times New Roman" w:cs="Times New Roman"/>
@@ -12050,7 +12124,7 @@
           <w:bCs/>
         </w:rPr>
       </w:pPr>
-      <w:bookmarkStart w:id="22" w:name="_Toc194228387"/>
+      <w:bookmarkStart w:id="22" w:name="_Toc194850162"/>
       <w:r>
         <w:rPr>
           <w:rFonts w:ascii="Times New Roman" w:hAnsi="Times New Roman" w:cs="Times New Roman"/>
@@ -12823,25 +12897,13 @@
           <w:rFonts w:ascii="Times New Roman" w:hAnsi="Times New Roman" w:cs="Times New Roman"/>
         </w:rPr>
       </w:pPr>
-      <w:bookmarkStart w:id="23" w:name="_Toc194228388"/>
+      <w:bookmarkStart w:id="23" w:name="_Toc194850163"/>
       <w:r>
         <w:rPr>
           <w:rFonts w:ascii="Times New Roman" w:hAnsi="Times New Roman" w:cs="Times New Roman"/>
         </w:rPr>
         <w:lastRenderedPageBreak/>
-        <w:t xml:space="preserve">Observation of Hypothesis </w:t>
-      </w:r>
-      <w:r>
-        <w:rPr>
-          <w:rFonts w:ascii="Times New Roman" w:hAnsi="Times New Roman" w:cs="Times New Roman"/>
-        </w:rPr>
-        <w:t>9</w:t>
-      </w:r>
-      <w:r>
-        <w:rPr>
-          <w:rFonts w:ascii="Times New Roman" w:hAnsi="Times New Roman" w:cs="Times New Roman"/>
-        </w:rPr>
-        <w:t xml:space="preserve">: </w:t>
+        <w:t xml:space="preserve">Observation of Hypothesis 9: </w:t>
       </w:r>
       <w:r>
         <w:rPr>
@@ -13574,7 +13636,7 @@
           <w:rFonts w:ascii="Times New Roman" w:hAnsi="Times New Roman" w:cs="Times New Roman"/>
         </w:rPr>
       </w:pPr>
-      <w:bookmarkStart w:id="24" w:name="_Toc194228389"/>
+      <w:bookmarkStart w:id="24" w:name="_Toc194850164"/>
       <w:r>
         <w:rPr>
           <w:rFonts w:ascii="Times New Roman" w:hAnsi="Times New Roman" w:cs="Times New Roman"/>
@@ -14360,7 +14422,7 @@
           <w:rFonts w:ascii="Times New Roman" w:eastAsia="Times New Roman" w:hAnsi="Times New Roman" w:cs="Times New Roman"/>
         </w:rPr>
       </w:pPr>
-      <w:bookmarkStart w:id="25" w:name="_Toc194228390"/>
+      <w:bookmarkStart w:id="25" w:name="_Toc194850165"/>
       <w:r>
         <w:rPr>
           <w:rFonts w:ascii="Times New Roman" w:eastAsia="Times New Roman" w:hAnsi="Times New Roman" w:cs="Times New Roman"/>
@@ -15319,11 +15381,17 @@
             </w:pPr>
             <w:r>
               <w:rPr>
+                <w:rStyle w:val="CodeChar"/>
+              </w:rPr>
+              <w:t>System.arraycopy()</w:t>
+            </w:r>
+            <w:r>
+              <w:rPr>
                 <w:rFonts w:ascii="Times New Roman" w:eastAsia="Times New Roman" w:hAnsi="Times New Roman" w:cs="Times New Roman"/>
                 <w:kern w:val="0"/>
                 <w14:ligatures w14:val="none"/>
               </w:rPr>
-              <w:t>System.arraycopy() is significantly faster than manual array copying using loops.</w:t>
+              <w:t xml:space="preserve"> is significantly faster than manual array copying using loops.</w:t>
             </w:r>
           </w:p>
         </w:tc>
@@ -15396,13 +15464,13 @@
           <w:rFonts w:ascii="Times New Roman" w:hAnsi="Times New Roman" w:cs="Times New Roman"/>
         </w:rPr>
       </w:pPr>
-      <w:bookmarkStart w:id="26" w:name="_Toc194228391"/>
+      <w:bookmarkStart w:id="26" w:name="_Toc194850166"/>
       <w:r>
         <w:rPr>
           <w:rFonts w:ascii="Times New Roman" w:hAnsi="Times New Roman" w:cs="Times New Roman"/>
         </w:rPr>
         <w:lastRenderedPageBreak/>
-        <w:t>Next Week’s Plan</w:t>
+        <w:t>Identifying and Optimizing Code Inefficiencies</w:t>
       </w:r>
       <w:bookmarkEnd w:id="26"/>
     </w:p>
@@ -15416,13 +15484,150 @@
         <w:rPr>
           <w:rFonts w:ascii="Times New Roman" w:hAnsi="Times New Roman" w:cs="Times New Roman"/>
         </w:rPr>
-        <w:t>Next week, I will b</w:t>
-      </w:r>
-      <w:r>
-        <w:rPr>
-          <w:rFonts w:ascii="Times New Roman" w:hAnsi="Times New Roman" w:cs="Times New Roman"/>
-        </w:rPr>
-        <w:t>uild and test a robust program that dynamically identifies inefficiencies in Java code by leveraging the predefined patterns established from the ten hypotheses.</w:t>
+        <w:t>New programmers often focus on solving problems and delivering functionality, but they may not always optimize their code for performance. Inefficient coding practices can arise from a lack of experience or understanding of how certain decisions impact runtime or memory usage. For instance, frequent use of nested loops, redundant operations, or improper placement of exception-handling blocks are common inefficiencies that can lead to slower execution and increased resource consumption. While these practices may not seem problematic at first glance, they can become critical issues in larger, more complex systems where scalability and performance matter.</w:t>
+      </w:r>
+    </w:p>
+    <w:p>
+      <w:pPr>
+        <w:rPr>
+          <w:rFonts w:ascii="Times New Roman" w:hAnsi="Times New Roman" w:cs="Times New Roman"/>
+        </w:rPr>
+      </w:pPr>
+      <w:r>
+        <w:rPr>
+          <w:rFonts w:ascii="Times New Roman" w:hAnsi="Times New Roman" w:cs="Times New Roman"/>
+        </w:rPr>
+        <w:t xml:space="preserve">Modern Integrated Development Environments (IDEs) have become powerful tools that assist developers in writing efficient code. Many IDEs provide real-time suggestions, warnings, and even automated refactoring options to help programmers avoid certain inefficiencies. </w:t>
+      </w:r>
+    </w:p>
+    <w:p>
+      <w:pPr>
+        <w:rPr>
+          <w:rFonts w:ascii="Times New Roman" w:hAnsi="Times New Roman" w:cs="Times New Roman"/>
+        </w:rPr>
+      </w:pPr>
+      <w:r>
+        <w:rPr>
+          <w:noProof/>
+        </w:rPr>
+        <w:drawing>
+          <wp:inline distT="0" distB="0" distL="0" distR="0" wp14:anchorId="16E14CD5" wp14:editId="7622A858">
+            <wp:extent cx="5943600" cy="1659255"/>
+            <wp:effectExtent l="0" t="0" r="0" b="0"/>
+            <wp:docPr id="334257027" name="Picture 1" descr="A screen shot of a computer program&#10;&#10;AI-generated content may be incorrect."/>
+            <wp:cNvGraphicFramePr>
+              <a:graphicFrameLocks xmlns:a="http://schemas.openxmlformats.org/drawingml/2006/main" noChangeAspect="1"/>
+            </wp:cNvGraphicFramePr>
+            <a:graphic xmlns:a="http://schemas.openxmlformats.org/drawingml/2006/main">
+              <a:graphicData uri="http://schemas.openxmlformats.org/drawingml/2006/picture">
+                <pic:pic xmlns:pic="http://schemas.openxmlformats.org/drawingml/2006/picture">
+                  <pic:nvPicPr>
+                    <pic:cNvPr id="334257027" name="Picture 1" descr="A screen shot of a computer program&#10;&#10;AI-generated content may be incorrect."/>
+                    <pic:cNvPicPr/>
+                  </pic:nvPicPr>
+                  <pic:blipFill>
+                    <a:blip r:embed="rId21"/>
+                    <a:stretch>
+                      <a:fillRect/>
+                    </a:stretch>
+                  </pic:blipFill>
+                  <pic:spPr>
+                    <a:xfrm>
+                      <a:off x="0" y="0"/>
+                      <a:ext cx="5943600" cy="1659255"/>
+                    </a:xfrm>
+                    <a:prstGeom prst="rect">
+                      <a:avLst/>
+                    </a:prstGeom>
+                  </pic:spPr>
+                </pic:pic>
+              </a:graphicData>
+            </a:graphic>
+          </wp:inline>
+        </w:drawing>
+      </w:r>
+    </w:p>
+    <w:p>
+      <w:pPr>
+        <w:rPr>
+          <w:rFonts w:ascii="Times New Roman" w:hAnsi="Times New Roman" w:cs="Times New Roman"/>
+        </w:rPr>
+      </w:pPr>
+      <w:r>
+        <w:rPr>
+          <w:rFonts w:ascii="Times New Roman" w:hAnsi="Times New Roman" w:cs="Times New Roman"/>
+        </w:rPr>
+        <w:t>These features guide new and experienced developers alike by flagging common pitfalls and promoting best practices. However, despite these advancements, modern IDEs cannot detect or address all inefficiencies. This limitation underscores the need for specialized tools that delve deeper into specific coding patterns and practices.</w:t>
+      </w:r>
+    </w:p>
+    <w:p>
+      <w:pPr>
+        <w:rPr>
+          <w:rFonts w:ascii="Times New Roman" w:hAnsi="Times New Roman" w:cs="Times New Roman"/>
+        </w:rPr>
+      </w:pPr>
+      <w:r>
+        <w:rPr>
+          <w:rFonts w:ascii="Times New Roman" w:hAnsi="Times New Roman" w:cs="Times New Roman"/>
+        </w:rPr>
+        <w:t>Efficient coding practices save both time and memory, allowing applications to run faster and consume fewer computational resources. This is particularly valuable in scenarios where large datasets or high-frequency operations are involved. By optimizing their code, developers can create systems that are robust and scalable, meeting the growing demands of users and businesses. A well-optimized program not only enhances user experience but also reduces the costs associated with higher processing power and storage requirements.</w:t>
+      </w:r>
+    </w:p>
+    <w:p>
+      <w:pPr>
+        <w:rPr>
+          <w:rFonts w:ascii="Times New Roman" w:hAnsi="Times New Roman" w:cs="Times New Roman"/>
+        </w:rPr>
+      </w:pPr>
+      <w:r>
+        <w:rPr>
+          <w:rFonts w:ascii="Times New Roman" w:hAnsi="Times New Roman" w:cs="Times New Roman"/>
+        </w:rPr>
+        <w:t xml:space="preserve">Given the significance of efficient coding, developing programs that detect inefficiencies and provide recommendations is a vital step toward improving software quality. These programs serve as tools for developers to identify potential issues in their code and learn how to address them effectively. By analyzing code and offering actionable insights, they help programmers refine their skills and produce more efficient applications. In this </w:t>
+      </w:r>
+      <w:r>
+        <w:rPr>
+          <w:rFonts w:ascii="Times New Roman" w:hAnsi="Times New Roman" w:cs="Times New Roman"/>
+        </w:rPr>
+        <w:t>section</w:t>
+      </w:r>
+      <w:r>
+        <w:rPr>
+          <w:rFonts w:ascii="Times New Roman" w:hAnsi="Times New Roman" w:cs="Times New Roman"/>
+        </w:rPr>
+        <w:t xml:space="preserve">, </w:t>
+      </w:r>
+      <w:r>
+        <w:rPr>
+          <w:rFonts w:ascii="Times New Roman" w:hAnsi="Times New Roman" w:cs="Times New Roman"/>
+        </w:rPr>
+        <w:t>I</w:t>
+      </w:r>
+      <w:r>
+        <w:rPr>
+          <w:rFonts w:ascii="Times New Roman" w:hAnsi="Times New Roman" w:cs="Times New Roman"/>
+        </w:rPr>
+        <w:t xml:space="preserve"> have taken a systematic approach to address inefficiencies</w:t>
+      </w:r>
+      <w:r>
+        <w:rPr>
+          <w:rFonts w:ascii="Times New Roman" w:hAnsi="Times New Roman" w:cs="Times New Roman"/>
+        </w:rPr>
+        <w:t xml:space="preserve">. </w:t>
+      </w:r>
+    </w:p>
+    <w:p>
+      <w:pPr>
+        <w:rPr>
+          <w:rFonts w:ascii="Times New Roman" w:hAnsi="Times New Roman" w:cs="Times New Roman"/>
+        </w:rPr>
+      </w:pPr>
+      <w:r>
+        <w:rPr>
+          <w:rFonts w:ascii="Times New Roman" w:hAnsi="Times New Roman" w:cs="Times New Roman"/>
+        </w:rPr>
+        <w:lastRenderedPageBreak/>
+        <w:t>Below is a step-by-step outline of my code development process. Each step highlights key actions, decisions, and tools used, designed to allow you to seamlessly integrate screenshots for visualization.</w:t>
       </w:r>
     </w:p>
     <w:p>
@@ -15439,7 +15644,322 @@
           <w:b/>
           <w:bCs/>
         </w:rPr>
-        <w:t>Program Development</w:t>
+        <w:t>Step 1: Create Analyzer Interface</w:t>
+      </w:r>
+    </w:p>
+    <w:p>
+      <w:pPr>
+        <w:rPr>
+          <w:rFonts w:ascii="Times New Roman" w:hAnsi="Times New Roman" w:cs="Times New Roman"/>
+        </w:rPr>
+      </w:pPr>
+      <w:r>
+        <w:rPr>
+          <w:rFonts w:ascii="Times New Roman" w:hAnsi="Times New Roman" w:cs="Times New Roman"/>
+        </w:rPr>
+        <w:t>I started by designing the Analyzer interface to serve as the foundation for all analyzer classes. The interface includes three functions:</w:t>
+      </w:r>
+    </w:p>
+    <w:p>
+      <w:pPr>
+        <w:rPr>
+          <w:rFonts w:ascii="Times New Roman" w:hAnsi="Times New Roman" w:cs="Times New Roman"/>
+        </w:rPr>
+      </w:pPr>
+      <w:r>
+        <w:rPr>
+          <w:noProof/>
+        </w:rPr>
+        <w:drawing>
+          <wp:inline distT="0" distB="0" distL="0" distR="0" wp14:anchorId="442DE9E5" wp14:editId="29C58CF7">
+            <wp:extent cx="5943600" cy="1832610"/>
+            <wp:effectExtent l="0" t="0" r="0" b="0"/>
+            <wp:docPr id="1232892583" name="Picture 1" descr="A computer screen shot of a code&#10;&#10;AI-generated content may be incorrect."/>
+            <wp:cNvGraphicFramePr>
+              <a:graphicFrameLocks xmlns:a="http://schemas.openxmlformats.org/drawingml/2006/main" noChangeAspect="1"/>
+            </wp:cNvGraphicFramePr>
+            <a:graphic xmlns:a="http://schemas.openxmlformats.org/drawingml/2006/main">
+              <a:graphicData uri="http://schemas.openxmlformats.org/drawingml/2006/picture">
+                <pic:pic xmlns:pic="http://schemas.openxmlformats.org/drawingml/2006/picture">
+                  <pic:nvPicPr>
+                    <pic:cNvPr id="1232892583" name="Picture 1" descr="A computer screen shot of a code&#10;&#10;AI-generated content may be incorrect."/>
+                    <pic:cNvPicPr/>
+                  </pic:nvPicPr>
+                  <pic:blipFill>
+                    <a:blip r:embed="rId22"/>
+                    <a:stretch>
+                      <a:fillRect/>
+                    </a:stretch>
+                  </pic:blipFill>
+                  <pic:spPr>
+                    <a:xfrm>
+                      <a:off x="0" y="0"/>
+                      <a:ext cx="5943600" cy="1832610"/>
+                    </a:xfrm>
+                    <a:prstGeom prst="rect">
+                      <a:avLst/>
+                    </a:prstGeom>
+                  </pic:spPr>
+                </pic:pic>
+              </a:graphicData>
+            </a:graphic>
+          </wp:inline>
+        </w:drawing>
+      </w:r>
+    </w:p>
+    <w:p>
+      <w:pPr>
+        <w:numPr>
+          <w:ilvl w:val="0"/>
+          <w:numId w:val="40"/>
+        </w:numPr>
+        <w:rPr>
+          <w:rFonts w:ascii="Times New Roman" w:hAnsi="Times New Roman" w:cs="Times New Roman"/>
+        </w:rPr>
+      </w:pPr>
+      <w:r>
+        <w:rPr>
+          <w:rStyle w:val="CodeChar"/>
+          <w:rFonts w:eastAsiaTheme="majorEastAsia"/>
+        </w:rPr>
+        <w:t>analyze()</w:t>
+      </w:r>
+      <w:r>
+        <w:rPr>
+          <w:rStyle w:val="CodeChar"/>
+          <w:rFonts w:eastAsiaTheme="minorHAnsi"/>
+        </w:rPr>
+        <w:t>:</w:t>
+      </w:r>
+      <w:r>
+        <w:rPr>
+          <w:rFonts w:ascii="Times New Roman" w:hAnsi="Times New Roman" w:cs="Times New Roman"/>
+        </w:rPr>
+        <w:t xml:space="preserve"> Reads and analyzes a Java file to detect coding inefficiencies.</w:t>
+      </w:r>
+    </w:p>
+    <w:p>
+      <w:pPr>
+        <w:numPr>
+          <w:ilvl w:val="0"/>
+          <w:numId w:val="40"/>
+        </w:numPr>
+        <w:rPr>
+          <w:rFonts w:ascii="Times New Roman" w:hAnsi="Times New Roman" w:cs="Times New Roman"/>
+        </w:rPr>
+      </w:pPr>
+      <w:proofErr w:type="spellStart"/>
+      <w:r>
+        <w:rPr>
+          <w:rStyle w:val="CodeChar"/>
+          <w:rFonts w:eastAsiaTheme="majorEastAsia"/>
+        </w:rPr>
+        <w:t>generateReport</w:t>
+      </w:r>
+      <w:proofErr w:type="spellEnd"/>
+      <w:r>
+        <w:rPr>
+          <w:rStyle w:val="CodeChar"/>
+          <w:rFonts w:eastAsiaTheme="majorEastAsia"/>
+        </w:rPr>
+        <w:t>()</w:t>
+      </w:r>
+      <w:r>
+        <w:rPr>
+          <w:rStyle w:val="CodeChar"/>
+          <w:rFonts w:eastAsiaTheme="minorHAnsi"/>
+        </w:rPr>
+        <w:t>:</w:t>
+      </w:r>
+      <w:r>
+        <w:rPr>
+          <w:rFonts w:ascii="Times New Roman" w:hAnsi="Times New Roman" w:cs="Times New Roman"/>
+        </w:rPr>
+        <w:t xml:space="preserve"> Generates an HTML report outlining inefficiencies and providing recommendations.</w:t>
+      </w:r>
+    </w:p>
+    <w:p>
+      <w:pPr>
+        <w:numPr>
+          <w:ilvl w:val="0"/>
+          <w:numId w:val="40"/>
+        </w:numPr>
+        <w:rPr>
+          <w:rFonts w:ascii="Times New Roman" w:hAnsi="Times New Roman" w:cs="Times New Roman"/>
+        </w:rPr>
+      </w:pPr>
+      <w:proofErr w:type="spellStart"/>
+      <w:r>
+        <w:rPr>
+          <w:rStyle w:val="CodeChar"/>
+          <w:rFonts w:eastAsiaTheme="majorEastAsia"/>
+        </w:rPr>
+        <w:t>getReport</w:t>
+      </w:r>
+      <w:proofErr w:type="spellEnd"/>
+      <w:r>
+        <w:rPr>
+          <w:rStyle w:val="CodeChar"/>
+          <w:rFonts w:eastAsiaTheme="majorEastAsia"/>
+        </w:rPr>
+        <w:t>()</w:t>
+      </w:r>
+      <w:r>
+        <w:rPr>
+          <w:rStyle w:val="CodeChar"/>
+          <w:rFonts w:eastAsiaTheme="minorHAnsi"/>
+        </w:rPr>
+        <w:t>:</w:t>
+      </w:r>
+      <w:r>
+        <w:rPr>
+          <w:rFonts w:ascii="Times New Roman" w:hAnsi="Times New Roman" w:cs="Times New Roman"/>
+        </w:rPr>
+        <w:t xml:space="preserve"> Returns the name of the generated report for validation and further use. These functions ensure that all analyzer classes follow a consistent structure and provide a standard way to detect inefficiencies and generate reports.</w:t>
+      </w:r>
+    </w:p>
+    <w:p>
+      <w:pPr>
+        <w:rPr>
+          <w:rFonts w:ascii="Times New Roman" w:hAnsi="Times New Roman" w:cs="Times New Roman"/>
+        </w:rPr>
+      </w:pPr>
+    </w:p>
+    <w:p>
+      <w:pPr>
+        <w:rPr>
+          <w:rFonts w:ascii="Times New Roman" w:hAnsi="Times New Roman" w:cs="Times New Roman"/>
+          <w:b/>
+          <w:bCs/>
+        </w:rPr>
+      </w:pPr>
+      <w:r>
+        <w:rPr>
+          <w:rFonts w:ascii="Times New Roman" w:hAnsi="Times New Roman" w:cs="Times New Roman"/>
+          <w:b/>
+          <w:bCs/>
+        </w:rPr>
+        <w:t>Step 2: Implement Specific Analyzer Classes</w:t>
+      </w:r>
+    </w:p>
+    <w:p>
+      <w:pPr>
+        <w:rPr>
+          <w:rFonts w:ascii="Times New Roman" w:hAnsi="Times New Roman" w:cs="Times New Roman"/>
+        </w:rPr>
+      </w:pPr>
+      <w:r>
+        <w:rPr>
+          <w:rFonts w:ascii="Times New Roman" w:hAnsi="Times New Roman" w:cs="Times New Roman"/>
+        </w:rPr>
+        <w:t>I developed individual analyzer classes, each focusing on a particular inefficiency. These analyzers use JavaParser, a library that parses Java code into an abstract syntax tree (AST). This approach allows the analyzers to inspect specific code structures, like loops and try-catch blocks, to identify inefficiencies and recommend improvements</w:t>
+      </w:r>
+      <w:r>
+        <w:rPr>
+          <w:rFonts w:ascii="Times New Roman" w:hAnsi="Times New Roman" w:cs="Times New Roman"/>
+        </w:rPr>
+        <w:t>.</w:t>
+      </w:r>
+    </w:p>
+    <w:p>
+      <w:pPr>
+        <w:spacing w:after="0" w:line="240" w:lineRule="auto"/>
+        <w:jc w:val="center"/>
+        <w:rPr>
+          <w:rFonts w:ascii="Times New Roman" w:hAnsi="Times New Roman" w:cs="Times New Roman"/>
+        </w:rPr>
+      </w:pPr>
+      <w:r>
+        <w:rPr>
+          <w:noProof/>
+        </w:rPr>
+        <w:drawing>
+          <wp:inline distT="0" distB="0" distL="0" distR="0" wp14:anchorId="4BBB3F28" wp14:editId="46DEA3B5">
+            <wp:extent cx="1273116" cy="1257300"/>
+            <wp:effectExtent l="0" t="0" r="3810" b="0"/>
+            <wp:docPr id="1507102542" name="Picture 1" descr="A white letter on a blue background&#10;&#10;AI-generated content may be incorrect."/>
+            <wp:cNvGraphicFramePr>
+              <a:graphicFrameLocks xmlns:a="http://schemas.openxmlformats.org/drawingml/2006/main" noChangeAspect="1"/>
+            </wp:cNvGraphicFramePr>
+            <a:graphic xmlns:a="http://schemas.openxmlformats.org/drawingml/2006/main">
+              <a:graphicData uri="http://schemas.openxmlformats.org/drawingml/2006/picture">
+                <pic:pic xmlns:pic="http://schemas.openxmlformats.org/drawingml/2006/picture">
+                  <pic:nvPicPr>
+                    <pic:cNvPr id="1507102542" name="Picture 1" descr="A white letter on a blue background&#10;&#10;AI-generated content may be incorrect."/>
+                    <pic:cNvPicPr/>
+                  </pic:nvPicPr>
+                  <pic:blipFill>
+                    <a:blip r:embed="rId23"/>
+                    <a:stretch>
+                      <a:fillRect/>
+                    </a:stretch>
+                  </pic:blipFill>
+                  <pic:spPr>
+                    <a:xfrm>
+                      <a:off x="0" y="0"/>
+                      <a:ext cx="1275502" cy="1259656"/>
+                    </a:xfrm>
+                    <a:prstGeom prst="rect">
+                      <a:avLst/>
+                    </a:prstGeom>
+                  </pic:spPr>
+                </pic:pic>
+              </a:graphicData>
+            </a:graphic>
+          </wp:inline>
+        </w:drawing>
+      </w:r>
+    </w:p>
+    <w:p>
+      <w:pPr>
+        <w:spacing w:after="0" w:line="240" w:lineRule="auto"/>
+        <w:jc w:val="center"/>
+        <w:rPr>
+          <w:rFonts w:ascii="Times New Roman" w:hAnsi="Times New Roman" w:cs="Times New Roman"/>
+        </w:rPr>
+      </w:pPr>
+      <w:r>
+        <w:rPr>
+          <w:rFonts w:ascii="Times New Roman" w:hAnsi="Times New Roman" w:cs="Times New Roman"/>
+        </w:rPr>
+        <w:t>JavaParser</w:t>
+      </w:r>
+      <w:r>
+        <w:rPr>
+          <w:rFonts w:ascii="Times New Roman" w:hAnsi="Times New Roman" w:cs="Times New Roman"/>
+        </w:rPr>
+        <w:br w:type="page"/>
+      </w:r>
+    </w:p>
+    <w:p>
+      <w:pPr>
+        <w:rPr>
+          <w:rFonts w:ascii="Times New Roman" w:hAnsi="Times New Roman" w:cs="Times New Roman"/>
+          <w:b/>
+          <w:bCs/>
+        </w:rPr>
+      </w:pPr>
+      <w:r>
+        <w:rPr>
+          <w:rFonts w:ascii="Times New Roman" w:hAnsi="Times New Roman" w:cs="Times New Roman"/>
+          <w:b/>
+          <w:bCs/>
+        </w:rPr>
+        <w:lastRenderedPageBreak/>
+        <w:t>Step 3: Generate HTML Reports</w:t>
+      </w:r>
+    </w:p>
+    <w:p>
+      <w:pPr>
+        <w:rPr>
+          <w:rFonts w:ascii="Times New Roman" w:hAnsi="Times New Roman" w:cs="Times New Roman"/>
+        </w:rPr>
+      </w:pPr>
+      <w:r>
+        <w:rPr>
+          <w:rFonts w:ascii="Times New Roman" w:hAnsi="Times New Roman" w:cs="Times New Roman"/>
+        </w:rPr>
+        <w:t>Each analyzer generates an HTML report if inefficiencies are detected. These reports include:</w:t>
       </w:r>
     </w:p>
     <w:p>
@@ -15447,7 +15967,7 @@
         <w:pStyle w:val="ListParagraph"/>
         <w:numPr>
           <w:ilvl w:val="0"/>
-          <w:numId w:val="36"/>
+          <w:numId w:val="41"/>
         </w:numPr>
         <w:rPr>
           <w:rFonts w:ascii="Times New Roman" w:hAnsi="Times New Roman" w:cs="Times New Roman"/>
@@ -15456,8 +15976,16 @@
       <w:r>
         <w:rPr>
           <w:rFonts w:ascii="Times New Roman" w:hAnsi="Times New Roman" w:cs="Times New Roman"/>
-        </w:rPr>
-        <w:t>Implement an automated tool capable of scanning Java code and detecting inefficiencies based on the patterns identified from the hypotheses.</w:t>
+          <w:b/>
+          <w:bCs/>
+        </w:rPr>
+        <w:t>Detected inefficiencies</w:t>
+      </w:r>
+      <w:r>
+        <w:rPr>
+          <w:rFonts w:ascii="Times New Roman" w:hAnsi="Times New Roman" w:cs="Times New Roman"/>
+        </w:rPr>
+        <w:t>: Clearly identifying problematic methods and practices.</w:t>
       </w:r>
     </w:p>
     <w:p>
@@ -15465,99 +15993,118 @@
         <w:pStyle w:val="ListParagraph"/>
         <w:numPr>
           <w:ilvl w:val="0"/>
-          <w:numId w:val="36"/>
+          <w:numId w:val="41"/>
         </w:numPr>
         <w:rPr>
           <w:rFonts w:ascii="Times New Roman" w:hAnsi="Times New Roman" w:cs="Times New Roman"/>
         </w:rPr>
       </w:pPr>
       <w:r>
-        <w:rPr>
-          <w:rFonts w:ascii="Times New Roman" w:hAnsi="Times New Roman" w:cs="Times New Roman"/>
-        </w:rPr>
-        <w:t>Integrate logic to evaluate code against metrics like execution time, memory usage, and code structure.</w:t>
-      </w:r>
-    </w:p>
-    <w:p>
-      <w:pPr>
         <w:rPr>
           <w:rFonts w:ascii="Times New Roman" w:hAnsi="Times New Roman" w:cs="Times New Roman"/>
           <w:b/>
           <w:bCs/>
         </w:rPr>
-      </w:pPr>
-      <w:r>
+        <w:t>Recommendations</w:t>
+      </w:r>
+      <w:r>
+        <w:rPr>
+          <w:rFonts w:ascii="Times New Roman" w:hAnsi="Times New Roman" w:cs="Times New Roman"/>
+        </w:rPr>
+        <w:t>: Detailed advice with optimized code examples for efficient practices. I enriched the HTML reports with examples of both inefficient and efficient coding, formatted using HTML tags for clarity and readability. This ensures developers can understand and act on the recommendations effectively.</w:t>
+      </w:r>
+    </w:p>
+    <w:p>
+      <w:pPr>
+        <w:rPr>
+          <w:rFonts w:ascii="Times New Roman" w:hAnsi="Times New Roman" w:cs="Times New Roman"/>
+        </w:rPr>
+      </w:pPr>
+      <w:r>
+        <w:rPr>
+          <w:noProof/>
+        </w:rPr>
+        <w:drawing>
+          <wp:inline distT="0" distB="0" distL="0" distR="0" wp14:anchorId="389006FE" wp14:editId="72F9F21A">
+            <wp:extent cx="5943600" cy="4525010"/>
+            <wp:effectExtent l="0" t="0" r="0" b="8890"/>
+            <wp:docPr id="1876357110" name="Picture 1" descr="A screenshot of a computer&#10;&#10;AI-generated content may be incorrect."/>
+            <wp:cNvGraphicFramePr>
+              <a:graphicFrameLocks xmlns:a="http://schemas.openxmlformats.org/drawingml/2006/main" noChangeAspect="1"/>
+            </wp:cNvGraphicFramePr>
+            <a:graphic xmlns:a="http://schemas.openxmlformats.org/drawingml/2006/main">
+              <a:graphicData uri="http://schemas.openxmlformats.org/drawingml/2006/picture">
+                <pic:pic xmlns:pic="http://schemas.openxmlformats.org/drawingml/2006/picture">
+                  <pic:nvPicPr>
+                    <pic:cNvPr id="1876357110" name="Picture 1" descr="A screenshot of a computer&#10;&#10;AI-generated content may be incorrect."/>
+                    <pic:cNvPicPr/>
+                  </pic:nvPicPr>
+                  <pic:blipFill>
+                    <a:blip r:embed="rId24"/>
+                    <a:stretch>
+                      <a:fillRect/>
+                    </a:stretch>
+                  </pic:blipFill>
+                  <pic:spPr>
+                    <a:xfrm>
+                      <a:off x="0" y="0"/>
+                      <a:ext cx="5943600" cy="4525010"/>
+                    </a:xfrm>
+                    <a:prstGeom prst="rect">
+                      <a:avLst/>
+                    </a:prstGeom>
+                  </pic:spPr>
+                </pic:pic>
+              </a:graphicData>
+            </a:graphic>
+          </wp:inline>
+        </w:drawing>
+      </w:r>
+    </w:p>
+    <w:p>
+      <w:pPr>
         <w:rPr>
           <w:rFonts w:ascii="Times New Roman" w:hAnsi="Times New Roman" w:cs="Times New Roman"/>
           <w:b/>
           <w:bCs/>
         </w:rPr>
-        <w:t>Testing</w:t>
-      </w:r>
-    </w:p>
-    <w:p>
-      <w:pPr>
-        <w:pStyle w:val="ListParagraph"/>
-        <w:numPr>
-          <w:ilvl w:val="0"/>
-          <w:numId w:val="37"/>
-        </w:numPr>
-        <w:rPr>
-          <w:rFonts w:ascii="Times New Roman" w:hAnsi="Times New Roman" w:cs="Times New Roman"/>
-        </w:rPr>
-      </w:pPr>
-      <w:r>
-        <w:rPr>
-          <w:rFonts w:ascii="Times New Roman" w:hAnsi="Times New Roman" w:cs="Times New Roman"/>
-        </w:rPr>
-        <w:t>Develop controlled input scenarios to simulate typical inefficiencies in Java code.</w:t>
-      </w:r>
-    </w:p>
-    <w:p>
-      <w:pPr>
-        <w:pStyle w:val="ListParagraph"/>
-        <w:numPr>
-          <w:ilvl w:val="0"/>
-          <w:numId w:val="37"/>
-        </w:numPr>
-        <w:rPr>
-          <w:rFonts w:ascii="Times New Roman" w:hAnsi="Times New Roman" w:cs="Times New Roman"/>
-        </w:rPr>
-      </w:pPr>
-      <w:r>
-        <w:rPr>
-          <w:rFonts w:ascii="Times New Roman" w:hAnsi="Times New Roman" w:cs="Times New Roman"/>
-        </w:rPr>
-        <w:t>Use test cases that correspond to each hypothesis to validate the program's ability to detect and flag inefficiencies accurately.</w:t>
-      </w:r>
-    </w:p>
-    <w:p>
-      <w:pPr>
-        <w:rPr>
-          <w:rFonts w:ascii="Times New Roman" w:hAnsi="Times New Roman" w:cs="Times New Roman"/>
-        </w:rPr>
-      </w:pPr>
-    </w:p>
-    <w:p>
-      <w:pPr>
-        <w:rPr>
-          <w:rFonts w:ascii="Times New Roman" w:hAnsi="Times New Roman" w:cs="Times New Roman"/>
-        </w:rPr>
-      </w:pPr>
-    </w:p>
-    <w:p>
-      <w:pPr>
-        <w:rPr>
-          <w:rFonts w:ascii="Times New Roman" w:hAnsi="Times New Roman" w:cs="Times New Roman"/>
-        </w:rPr>
-      </w:pPr>
-    </w:p>
-    <w:p>
-      <w:pPr>
-        <w:rPr>
-          <w:rFonts w:ascii="Times New Roman" w:hAnsi="Times New Roman" w:cs="Times New Roman"/>
-        </w:rPr>
-      </w:pPr>
+      </w:pPr>
+      <w:r>
+        <w:rPr>
+          <w:rFonts w:ascii="Times New Roman" w:hAnsi="Times New Roman" w:cs="Times New Roman"/>
+          <w:b/>
+          <w:bCs/>
+        </w:rPr>
+        <w:t>Step 4: Write JUnit Tests</w:t>
+      </w:r>
+    </w:p>
+    <w:p>
+      <w:pPr>
+        <w:rPr>
+          <w:rFonts w:ascii="Times New Roman" w:eastAsiaTheme="majorEastAsia" w:hAnsi="Times New Roman" w:cs="Times New Roman"/>
+          <w:color w:val="0F4761" w:themeColor="accent1" w:themeShade="BF"/>
+          <w:sz w:val="40"/>
+          <w:szCs w:val="40"/>
+        </w:rPr>
+      </w:pPr>
+      <w:r>
+        <w:rPr>
+          <w:rFonts w:ascii="Times New Roman" w:hAnsi="Times New Roman" w:cs="Times New Roman"/>
+        </w:rPr>
+        <w:t xml:space="preserve">To validate the functionality of each analyzer, I wrote comprehensive JUnit tests. These tests ensure that inefficiencies are detected </w:t>
+      </w:r>
+      <w:r>
+        <w:rPr>
+          <w:rFonts w:ascii="Times New Roman" w:hAnsi="Times New Roman" w:cs="Times New Roman"/>
+        </w:rPr>
+        <w:t>correctly,</w:t>
+      </w:r>
+      <w:r>
+        <w:rPr>
+          <w:rFonts w:ascii="Times New Roman" w:hAnsi="Times New Roman" w:cs="Times New Roman"/>
+        </w:rPr>
+        <w:t xml:space="preserve"> and HTML reports are generated only when necessary. This step is critical to maintaining the reliability and accuracy of the analyzer classes.</w:t>
+      </w:r>
       <w:r>
         <w:rPr>
           <w:rFonts w:ascii="Times New Roman" w:hAnsi="Times New Roman" w:cs="Times New Roman"/>
@@ -15578,7 +16125,244 @@
           <w:rFonts w:ascii="Times New Roman" w:hAnsi="Times New Roman" w:cs="Times New Roman"/>
         </w:rPr>
       </w:pPr>
-      <w:bookmarkStart w:id="27" w:name="_Toc194228392"/>
+      <w:bookmarkStart w:id="27" w:name="_Toc194850167"/>
+      <w:r>
+        <w:rPr>
+          <w:rFonts w:ascii="Times New Roman" w:hAnsi="Times New Roman" w:cs="Times New Roman"/>
+        </w:rPr>
+        <w:lastRenderedPageBreak/>
+        <w:t>Next Week’s Plan</w:t>
+      </w:r>
+      <w:bookmarkEnd w:id="27"/>
+    </w:p>
+    <w:p>
+      <w:pPr>
+        <w:rPr>
+          <w:rFonts w:ascii="Times New Roman" w:hAnsi="Times New Roman" w:cs="Times New Roman"/>
+        </w:rPr>
+      </w:pPr>
+      <w:r>
+        <w:rPr>
+          <w:rFonts w:ascii="Times New Roman" w:hAnsi="Times New Roman" w:cs="Times New Roman"/>
+        </w:rPr>
+        <w:t>Next week, I will test my analyzer classes to analyze online code and refine their functionality. I will apply the analyzers to Java projects randomly selected from GitHub, leveraging real-world code samples to identify inefficiencies. This process will allow me to validate the effectiveness of the analyzers while gathering valuable insights into coding practices. Additionally, I will refine the analyzers based on the findings, ensuring that they remain accurate and reliable as they handle diverse codebases. Quantitative data will also be collected during this phase, providing a detailed overview of inefficiencies detected across classes, programs, and lines of code. This comprehensive testing process will strengthen the analyzers and further highlight the importance of efficient coding practices.</w:t>
+      </w:r>
+    </w:p>
+    <w:p>
+      <w:pPr>
+        <w:pStyle w:val="ListParagraph"/>
+        <w:numPr>
+          <w:ilvl w:val="0"/>
+          <w:numId w:val="42"/>
+        </w:numPr>
+        <w:ind w:left="360"/>
+        <w:rPr>
+          <w:rFonts w:ascii="Times New Roman" w:hAnsi="Times New Roman" w:cs="Times New Roman"/>
+        </w:rPr>
+      </w:pPr>
+      <w:r>
+        <w:rPr>
+          <w:rFonts w:ascii="Times New Roman" w:hAnsi="Times New Roman" w:cs="Times New Roman"/>
+          <w:b/>
+          <w:bCs/>
+        </w:rPr>
+        <w:t>Random Selection:</w:t>
+      </w:r>
+      <w:r>
+        <w:rPr>
+          <w:rFonts w:ascii="Times New Roman" w:hAnsi="Times New Roman" w:cs="Times New Roman"/>
+        </w:rPr>
+        <w:t xml:space="preserve"> </w:t>
+      </w:r>
+      <w:r>
+        <w:rPr>
+          <w:rFonts w:ascii="Times New Roman" w:hAnsi="Times New Roman" w:cs="Times New Roman"/>
+        </w:rPr>
+        <w:t>R</w:t>
+      </w:r>
+      <w:r>
+        <w:rPr>
+          <w:rFonts w:ascii="Times New Roman" w:hAnsi="Times New Roman" w:cs="Times New Roman"/>
+        </w:rPr>
+        <w:t>andomly choose 10–100 Java repositories, ensuring diversity in coding styles and practices, and filter for actively maintained, Java-only projects.</w:t>
+      </w:r>
+    </w:p>
+    <w:p>
+      <w:pPr>
+        <w:pStyle w:val="ListParagraph"/>
+        <w:numPr>
+          <w:ilvl w:val="0"/>
+          <w:numId w:val="42"/>
+        </w:numPr>
+        <w:ind w:left="360"/>
+        <w:rPr>
+          <w:rFonts w:ascii="Times New Roman" w:hAnsi="Times New Roman" w:cs="Times New Roman"/>
+        </w:rPr>
+      </w:pPr>
+      <w:r>
+        <w:rPr>
+          <w:rFonts w:ascii="Times New Roman" w:hAnsi="Times New Roman" w:cs="Times New Roman"/>
+          <w:b/>
+          <w:bCs/>
+        </w:rPr>
+        <w:t>Code Analysis:</w:t>
+      </w:r>
+      <w:r>
+        <w:rPr>
+          <w:rFonts w:ascii="Times New Roman" w:hAnsi="Times New Roman" w:cs="Times New Roman"/>
+        </w:rPr>
+        <w:t xml:space="preserve"> Apply analyzers to parse repositories, detect inefficiencies like inefficient try-catch placement or redundant calculations, and classify them based on coding standards.</w:t>
+      </w:r>
+    </w:p>
+    <w:p>
+      <w:pPr>
+        <w:pStyle w:val="ListParagraph"/>
+        <w:numPr>
+          <w:ilvl w:val="0"/>
+          <w:numId w:val="42"/>
+        </w:numPr>
+        <w:ind w:left="360"/>
+        <w:rPr>
+          <w:rFonts w:ascii="Times New Roman" w:hAnsi="Times New Roman" w:cs="Times New Roman"/>
+        </w:rPr>
+      </w:pPr>
+      <w:r>
+        <w:rPr>
+          <w:rFonts w:ascii="Times New Roman" w:hAnsi="Times New Roman" w:cs="Times New Roman"/>
+          <w:b/>
+          <w:bCs/>
+        </w:rPr>
+        <w:t>Data Collection:</w:t>
+      </w:r>
+      <w:r>
+        <w:rPr>
+          <w:rFonts w:ascii="Times New Roman" w:hAnsi="Times New Roman" w:cs="Times New Roman"/>
+        </w:rPr>
+        <w:t xml:space="preserve"> Quantify </w:t>
+      </w:r>
+      <w:r>
+        <w:rPr>
+          <w:rFonts w:ascii="Times New Roman" w:hAnsi="Times New Roman" w:cs="Times New Roman"/>
+        </w:rPr>
+        <w:t>and collect information, including but not limited to:</w:t>
+      </w:r>
+    </w:p>
+    <w:p>
+      <w:pPr>
+        <w:pStyle w:val="ListParagraph"/>
+        <w:numPr>
+          <w:ilvl w:val="0"/>
+          <w:numId w:val="44"/>
+        </w:numPr>
+        <w:tabs>
+          <w:tab w:val="clear" w:pos="360"/>
+        </w:tabs>
+        <w:ind w:left="720"/>
+        <w:rPr>
+          <w:rFonts w:ascii="Times New Roman" w:hAnsi="Times New Roman" w:cs="Times New Roman"/>
+        </w:rPr>
+      </w:pPr>
+      <w:r>
+        <w:rPr>
+          <w:rFonts w:ascii="Times New Roman" w:hAnsi="Times New Roman" w:cs="Times New Roman"/>
+          <w:b/>
+          <w:bCs/>
+        </w:rPr>
+        <w:t>Per Class:</w:t>
+      </w:r>
+      <w:r>
+        <w:rPr>
+          <w:rFonts w:ascii="Times New Roman" w:hAnsi="Times New Roman" w:cs="Times New Roman"/>
+        </w:rPr>
+        <w:t xml:space="preserve"> Track inefficiencies in individual classes.</w:t>
+      </w:r>
+    </w:p>
+    <w:p>
+      <w:pPr>
+        <w:pStyle w:val="ListParagraph"/>
+        <w:numPr>
+          <w:ilvl w:val="0"/>
+          <w:numId w:val="44"/>
+        </w:numPr>
+        <w:tabs>
+          <w:tab w:val="clear" w:pos="360"/>
+        </w:tabs>
+        <w:ind w:left="720"/>
+        <w:rPr>
+          <w:rFonts w:ascii="Times New Roman" w:hAnsi="Times New Roman" w:cs="Times New Roman"/>
+        </w:rPr>
+      </w:pPr>
+      <w:r>
+        <w:rPr>
+          <w:rFonts w:ascii="Times New Roman" w:hAnsi="Times New Roman" w:cs="Times New Roman"/>
+          <w:b/>
+          <w:bCs/>
+        </w:rPr>
+        <w:t>Per Program:</w:t>
+      </w:r>
+      <w:r>
+        <w:rPr>
+          <w:rFonts w:ascii="Times New Roman" w:hAnsi="Times New Roman" w:cs="Times New Roman"/>
+        </w:rPr>
+        <w:t xml:space="preserve"> Summarize results at the program level.</w:t>
+      </w:r>
+    </w:p>
+    <w:p>
+      <w:pPr>
+        <w:ind w:left="360"/>
+        <w:rPr>
+          <w:rFonts w:ascii="Times New Roman" w:hAnsi="Times New Roman" w:cs="Times New Roman"/>
+        </w:rPr>
+      </w:pPr>
+    </w:p>
+    <w:p>
+      <w:pPr>
+        <w:rPr>
+          <w:rFonts w:ascii="Times New Roman" w:hAnsi="Times New Roman" w:cs="Times New Roman"/>
+        </w:rPr>
+      </w:pPr>
+    </w:p>
+    <w:p>
+      <w:pPr>
+        <w:rPr>
+          <w:rFonts w:ascii="Times New Roman" w:hAnsi="Times New Roman" w:cs="Times New Roman"/>
+        </w:rPr>
+      </w:pPr>
+    </w:p>
+    <w:p>
+      <w:pPr>
+        <w:rPr>
+          <w:rFonts w:ascii="Times New Roman" w:hAnsi="Times New Roman" w:cs="Times New Roman"/>
+        </w:rPr>
+      </w:pPr>
+    </w:p>
+    <w:p>
+      <w:pPr>
+        <w:rPr>
+          <w:rFonts w:ascii="Times New Roman" w:hAnsi="Times New Roman" w:cs="Times New Roman"/>
+        </w:rPr>
+      </w:pPr>
+      <w:r>
+        <w:rPr>
+          <w:rFonts w:ascii="Times New Roman" w:hAnsi="Times New Roman" w:cs="Times New Roman"/>
+        </w:rPr>
+        <w:br w:type="page"/>
+      </w:r>
+    </w:p>
+    <w:p>
+      <w:pPr>
+        <w:pStyle w:val="Heading1"/>
+        <w:numPr>
+          <w:ilvl w:val="0"/>
+          <w:numId w:val="35"/>
+        </w:numPr>
+        <w:spacing w:before="0" w:after="120" w:line="360" w:lineRule="auto"/>
+        <w:ind w:left="547" w:hanging="547"/>
+        <w:rPr>
+          <w:rFonts w:ascii="Times New Roman" w:hAnsi="Times New Roman" w:cs="Times New Roman"/>
+        </w:rPr>
+      </w:pPr>
+      <w:bookmarkStart w:id="28" w:name="_Toc194850168"/>
       <w:r>
         <w:rPr>
           <w:rFonts w:ascii="Times New Roman" w:hAnsi="Times New Roman" w:cs="Times New Roman"/>
@@ -15586,7 +16370,7 @@
         <w:lastRenderedPageBreak/>
         <w:t>References</w:t>
       </w:r>
-      <w:bookmarkEnd w:id="27"/>
+      <w:bookmarkEnd w:id="28"/>
     </w:p>
     <w:p>
       <w:pPr>
@@ -15631,7 +16415,7 @@
         </w:rPr>
         <w:t xml:space="preserve">Wesley. </w:t>
       </w:r>
-      <w:hyperlink r:id="rId21" w:history="1">
+      <w:hyperlink r:id="rId25" w:history="1">
         <w:r>
           <w:rPr>
             <w:rStyle w:val="Hyperlink"/>
@@ -15701,7 +16485,7 @@
         </w:rPr>
         <w:t xml:space="preserve">Reilly Media. </w:t>
       </w:r>
-      <w:hyperlink r:id="rId22" w:history="1">
+      <w:hyperlink r:id="rId26" w:history="1">
         <w:r>
           <w:rPr>
             <w:rStyle w:val="Hyperlink"/>
@@ -15814,7 +16598,7 @@
         </w:rPr>
         <w:t xml:space="preserve">Reilly Media. </w:t>
       </w:r>
-      <w:hyperlink r:id="rId23" w:history="1">
+      <w:hyperlink r:id="rId27" w:history="1">
         <w:r>
           <w:rPr>
             <w:rStyle w:val="Hyperlink"/>
@@ -15901,7 +16685,7 @@
         </w:rPr>
         <w:t xml:space="preserve">Reilly Media. </w:t>
       </w:r>
-      <w:hyperlink r:id="rId24" w:history="1">
+      <w:hyperlink r:id="rId28" w:history="1">
         <w:r>
           <w:rPr>
             <w:rStyle w:val="Hyperlink"/>
@@ -15976,7 +16760,7 @@
         </w:rPr>
         <w:t xml:space="preserve">. Baeldung. </w:t>
       </w:r>
-      <w:hyperlink r:id="rId25" w:history="1">
+      <w:hyperlink r:id="rId29" w:history="1">
         <w:r>
           <w:rPr>
             <w:rStyle w:val="Hyperlink"/>
@@ -16065,7 +16849,7 @@
       </w:pPr>
     </w:p>
     <w:sectPr>
-      <w:headerReference w:type="default" r:id="rId26"/>
+      <w:headerReference w:type="default" r:id="rId30"/>
       <w:pgSz w:w="12240" w:h="15840"/>
       <w:pgMar w:top="1440" w:right="1440" w:bottom="1440" w:left="1440" w:header="720" w:footer="720" w:gutter="0"/>
       <w:pgNumType w:start="1"/>
@@ -17000,6 +17784,155 @@
     </w:lvl>
   </w:abstractNum>
   <w:abstractNum w:abstractNumId="7" w15:restartNumberingAfterBreak="0">
+    <w:nsid w:val="192312AD"/>
+    <w:multiLevelType w:val="multilevel"/>
+    <w:tmpl w:val="3A0AFA8E"/>
+    <w:lvl w:ilvl="0">
+      <w:start w:val="1"/>
+      <w:numFmt w:val="bullet"/>
+      <w:lvlText w:val=""/>
+      <w:lvlJc w:val="left"/>
+      <w:pPr>
+        <w:tabs>
+          <w:tab w:val="num" w:pos="720"/>
+        </w:tabs>
+        <w:ind w:left="720" w:hanging="360"/>
+      </w:pPr>
+      <w:rPr>
+        <w:rFonts w:ascii="Symbol" w:hAnsi="Symbol" w:hint="default"/>
+        <w:sz w:val="20"/>
+      </w:rPr>
+    </w:lvl>
+    <w:lvl w:ilvl="1" w:tentative="1">
+      <w:start w:val="1"/>
+      <w:numFmt w:val="bullet"/>
+      <w:lvlText w:val="o"/>
+      <w:lvlJc w:val="left"/>
+      <w:pPr>
+        <w:tabs>
+          <w:tab w:val="num" w:pos="1440"/>
+        </w:tabs>
+        <w:ind w:left="1440" w:hanging="360"/>
+      </w:pPr>
+      <w:rPr>
+        <w:rFonts w:ascii="Courier New" w:hAnsi="Courier New" w:hint="default"/>
+        <w:sz w:val="20"/>
+      </w:rPr>
+    </w:lvl>
+    <w:lvl w:ilvl="2" w:tentative="1">
+      <w:start w:val="1"/>
+      <w:numFmt w:val="bullet"/>
+      <w:lvlText w:val=""/>
+      <w:lvlJc w:val="left"/>
+      <w:pPr>
+        <w:tabs>
+          <w:tab w:val="num" w:pos="2160"/>
+        </w:tabs>
+        <w:ind w:left="2160" w:hanging="360"/>
+      </w:pPr>
+      <w:rPr>
+        <w:rFonts w:ascii="Wingdings" w:hAnsi="Wingdings" w:hint="default"/>
+        <w:sz w:val="20"/>
+      </w:rPr>
+    </w:lvl>
+    <w:lvl w:ilvl="3" w:tentative="1">
+      <w:start w:val="1"/>
+      <w:numFmt w:val="bullet"/>
+      <w:lvlText w:val=""/>
+      <w:lvlJc w:val="left"/>
+      <w:pPr>
+        <w:tabs>
+          <w:tab w:val="num" w:pos="2880"/>
+        </w:tabs>
+        <w:ind w:left="2880" w:hanging="360"/>
+      </w:pPr>
+      <w:rPr>
+        <w:rFonts w:ascii="Wingdings" w:hAnsi="Wingdings" w:hint="default"/>
+        <w:sz w:val="20"/>
+      </w:rPr>
+    </w:lvl>
+    <w:lvl w:ilvl="4" w:tentative="1">
+      <w:start w:val="1"/>
+      <w:numFmt w:val="bullet"/>
+      <w:lvlText w:val=""/>
+      <w:lvlJc w:val="left"/>
+      <w:pPr>
+        <w:tabs>
+          <w:tab w:val="num" w:pos="3600"/>
+        </w:tabs>
+        <w:ind w:left="3600" w:hanging="360"/>
+      </w:pPr>
+      <w:rPr>
+        <w:rFonts w:ascii="Wingdings" w:hAnsi="Wingdings" w:hint="default"/>
+        <w:sz w:val="20"/>
+      </w:rPr>
+    </w:lvl>
+    <w:lvl w:ilvl="5" w:tentative="1">
+      <w:start w:val="1"/>
+      <w:numFmt w:val="bullet"/>
+      <w:lvlText w:val=""/>
+      <w:lvlJc w:val="left"/>
+      <w:pPr>
+        <w:tabs>
+          <w:tab w:val="num" w:pos="4320"/>
+        </w:tabs>
+        <w:ind w:left="4320" w:hanging="360"/>
+      </w:pPr>
+      <w:rPr>
+        <w:rFonts w:ascii="Wingdings" w:hAnsi="Wingdings" w:hint="default"/>
+        <w:sz w:val="20"/>
+      </w:rPr>
+    </w:lvl>
+    <w:lvl w:ilvl="6" w:tentative="1">
+      <w:start w:val="1"/>
+      <w:numFmt w:val="bullet"/>
+      <w:lvlText w:val=""/>
+      <w:lvlJc w:val="left"/>
+      <w:pPr>
+        <w:tabs>
+          <w:tab w:val="num" w:pos="5040"/>
+        </w:tabs>
+        <w:ind w:left="5040" w:hanging="360"/>
+      </w:pPr>
+      <w:rPr>
+        <w:rFonts w:ascii="Wingdings" w:hAnsi="Wingdings" w:hint="default"/>
+        <w:sz w:val="20"/>
+      </w:rPr>
+    </w:lvl>
+    <w:lvl w:ilvl="7" w:tentative="1">
+      <w:start w:val="1"/>
+      <w:numFmt w:val="bullet"/>
+      <w:lvlText w:val=""/>
+      <w:lvlJc w:val="left"/>
+      <w:pPr>
+        <w:tabs>
+          <w:tab w:val="num" w:pos="5760"/>
+        </w:tabs>
+        <w:ind w:left="5760" w:hanging="360"/>
+      </w:pPr>
+      <w:rPr>
+        <w:rFonts w:ascii="Wingdings" w:hAnsi="Wingdings" w:hint="default"/>
+        <w:sz w:val="20"/>
+      </w:rPr>
+    </w:lvl>
+    <w:lvl w:ilvl="8" w:tentative="1">
+      <w:start w:val="1"/>
+      <w:numFmt w:val="bullet"/>
+      <w:lvlText w:val=""/>
+      <w:lvlJc w:val="left"/>
+      <w:pPr>
+        <w:tabs>
+          <w:tab w:val="num" w:pos="6480"/>
+        </w:tabs>
+        <w:ind w:left="6480" w:hanging="360"/>
+      </w:pPr>
+      <w:rPr>
+        <w:rFonts w:ascii="Wingdings" w:hAnsi="Wingdings" w:hint="default"/>
+        <w:sz w:val="20"/>
+      </w:rPr>
+    </w:lvl>
+  </w:abstractNum>
+  <w:abstractNum w:abstractNumId="8" w15:restartNumberingAfterBreak="0">
     <w:nsid w:val="1A2B08B3"/>
     <w:multiLevelType w:val="multilevel"/>
     <w:tmpl w:val="C3AC2FF0"/>
@@ -17116,7 +18049,7 @@
       </w:pPr>
     </w:lvl>
   </w:abstractNum>
-  <w:abstractNum w:abstractNumId="8" w15:restartNumberingAfterBreak="0">
+  <w:abstractNum w:abstractNumId="9" w15:restartNumberingAfterBreak="0">
     <w:nsid w:val="1BE727BC"/>
     <w:multiLevelType w:val="multilevel"/>
     <w:tmpl w:val="B22A8E8A"/>
@@ -17239,7 +18172,7 @@
       </w:rPr>
     </w:lvl>
   </w:abstractNum>
-  <w:abstractNum w:abstractNumId="9" w15:restartNumberingAfterBreak="0">
+  <w:abstractNum w:abstractNumId="10" w15:restartNumberingAfterBreak="0">
     <w:nsid w:val="1FD27C2E"/>
     <w:multiLevelType w:val="multilevel"/>
     <w:tmpl w:val="5C628C38"/>
@@ -17352,7 +18285,7 @@
       </w:pPr>
     </w:lvl>
   </w:abstractNum>
-  <w:abstractNum w:abstractNumId="10" w15:restartNumberingAfterBreak="0">
+  <w:abstractNum w:abstractNumId="11" w15:restartNumberingAfterBreak="0">
     <w:nsid w:val="208D0785"/>
     <w:multiLevelType w:val="hybridMultilevel"/>
     <w:tmpl w:val="3C12EC7E"/>
@@ -17441,7 +18374,7 @@
       </w:pPr>
     </w:lvl>
   </w:abstractNum>
-  <w:abstractNum w:abstractNumId="11" w15:restartNumberingAfterBreak="0">
+  <w:abstractNum w:abstractNumId="12" w15:restartNumberingAfterBreak="0">
     <w:nsid w:val="2C2F496E"/>
     <w:multiLevelType w:val="hybridMultilevel"/>
     <w:tmpl w:val="7BECABF8"/>
@@ -17527,7 +18460,96 @@
       </w:pPr>
     </w:lvl>
   </w:abstractNum>
-  <w:abstractNum w:abstractNumId="12" w15:restartNumberingAfterBreak="0">
+  <w:abstractNum w:abstractNumId="13" w15:restartNumberingAfterBreak="0">
+    <w:nsid w:val="2C57504E"/>
+    <w:multiLevelType w:val="hybridMultilevel"/>
+    <w:tmpl w:val="CFD25AB6"/>
+    <w:lvl w:ilvl="0" w:tplc="0409000F">
+      <w:start w:val="1"/>
+      <w:numFmt w:val="decimal"/>
+      <w:lvlText w:val="%1."/>
+      <w:lvlJc w:val="left"/>
+      <w:pPr>
+        <w:ind w:left="720" w:hanging="360"/>
+      </w:pPr>
+      <w:rPr>
+        <w:rFonts w:hint="default"/>
+      </w:rPr>
+    </w:lvl>
+    <w:lvl w:ilvl="1" w:tplc="04090019" w:tentative="1">
+      <w:start w:val="1"/>
+      <w:numFmt w:val="lowerLetter"/>
+      <w:lvlText w:val="%2."/>
+      <w:lvlJc w:val="left"/>
+      <w:pPr>
+        <w:ind w:left="1440" w:hanging="360"/>
+      </w:pPr>
+    </w:lvl>
+    <w:lvl w:ilvl="2" w:tplc="0409001B" w:tentative="1">
+      <w:start w:val="1"/>
+      <w:numFmt w:val="lowerRoman"/>
+      <w:lvlText w:val="%3."/>
+      <w:lvlJc w:val="right"/>
+      <w:pPr>
+        <w:ind w:left="2160" w:hanging="180"/>
+      </w:pPr>
+    </w:lvl>
+    <w:lvl w:ilvl="3" w:tplc="0409000F" w:tentative="1">
+      <w:start w:val="1"/>
+      <w:numFmt w:val="decimal"/>
+      <w:lvlText w:val="%4."/>
+      <w:lvlJc w:val="left"/>
+      <w:pPr>
+        <w:ind w:left="2880" w:hanging="360"/>
+      </w:pPr>
+    </w:lvl>
+    <w:lvl w:ilvl="4" w:tplc="04090019" w:tentative="1">
+      <w:start w:val="1"/>
+      <w:numFmt w:val="lowerLetter"/>
+      <w:lvlText w:val="%5."/>
+      <w:lvlJc w:val="left"/>
+      <w:pPr>
+        <w:ind w:left="3600" w:hanging="360"/>
+      </w:pPr>
+    </w:lvl>
+    <w:lvl w:ilvl="5" w:tplc="0409001B" w:tentative="1">
+      <w:start w:val="1"/>
+      <w:numFmt w:val="lowerRoman"/>
+      <w:lvlText w:val="%6."/>
+      <w:lvlJc w:val="right"/>
+      <w:pPr>
+        <w:ind w:left="4320" w:hanging="180"/>
+      </w:pPr>
+    </w:lvl>
+    <w:lvl w:ilvl="6" w:tplc="0409000F" w:tentative="1">
+      <w:start w:val="1"/>
+      <w:numFmt w:val="decimal"/>
+      <w:lvlText w:val="%7."/>
+      <w:lvlJc w:val="left"/>
+      <w:pPr>
+        <w:ind w:left="5040" w:hanging="360"/>
+      </w:pPr>
+    </w:lvl>
+    <w:lvl w:ilvl="7" w:tplc="04090019" w:tentative="1">
+      <w:start w:val="1"/>
+      <w:numFmt w:val="lowerLetter"/>
+      <w:lvlText w:val="%8."/>
+      <w:lvlJc w:val="left"/>
+      <w:pPr>
+        <w:ind w:left="5760" w:hanging="360"/>
+      </w:pPr>
+    </w:lvl>
+    <w:lvl w:ilvl="8" w:tplc="0409001B" w:tentative="1">
+      <w:start w:val="1"/>
+      <w:numFmt w:val="lowerRoman"/>
+      <w:lvlText w:val="%9."/>
+      <w:lvlJc w:val="right"/>
+      <w:pPr>
+        <w:ind w:left="6480" w:hanging="180"/>
+      </w:pPr>
+    </w:lvl>
+  </w:abstractNum>
+  <w:abstractNum w:abstractNumId="14" w15:restartNumberingAfterBreak="0">
     <w:nsid w:val="2EF10E59"/>
     <w:multiLevelType w:val="hybridMultilevel"/>
     <w:tmpl w:val="4EDE013A"/>
@@ -17640,7 +18662,7 @@
       </w:rPr>
     </w:lvl>
   </w:abstractNum>
-  <w:abstractNum w:abstractNumId="13" w15:restartNumberingAfterBreak="0">
+  <w:abstractNum w:abstractNumId="15" w15:restartNumberingAfterBreak="0">
     <w:nsid w:val="31500EB1"/>
     <w:multiLevelType w:val="multilevel"/>
     <w:tmpl w:val="5D060F28"/>
@@ -17755,7 +18777,7 @@
       </w:rPr>
     </w:lvl>
   </w:abstractNum>
-  <w:abstractNum w:abstractNumId="14" w15:restartNumberingAfterBreak="0">
+  <w:abstractNum w:abstractNumId="16" w15:restartNumberingAfterBreak="0">
     <w:nsid w:val="372A07BD"/>
     <w:multiLevelType w:val="hybridMultilevel"/>
     <w:tmpl w:val="3048BB94"/>
@@ -17868,7 +18890,7 @@
       </w:rPr>
     </w:lvl>
   </w:abstractNum>
-  <w:abstractNum w:abstractNumId="15" w15:restartNumberingAfterBreak="0">
+  <w:abstractNum w:abstractNumId="17" w15:restartNumberingAfterBreak="0">
     <w:nsid w:val="3F141D91"/>
     <w:multiLevelType w:val="multilevel"/>
     <w:tmpl w:val="5C628C38"/>
@@ -17985,7 +19007,236 @@
       </w:pPr>
     </w:lvl>
   </w:abstractNum>
-  <w:abstractNum w:abstractNumId="16" w15:restartNumberingAfterBreak="0">
+  <w:abstractNum w:abstractNumId="18" w15:restartNumberingAfterBreak="0">
+    <w:nsid w:val="459523A7"/>
+    <w:multiLevelType w:val="multilevel"/>
+    <w:tmpl w:val="956025E6"/>
+    <w:lvl w:ilvl="0">
+      <w:start w:val="1"/>
+      <w:numFmt w:val="bullet"/>
+      <w:lvlText w:val=""/>
+      <w:lvlJc w:val="left"/>
+      <w:pPr>
+        <w:tabs>
+          <w:tab w:val="num" w:pos="360"/>
+        </w:tabs>
+        <w:ind w:left="360" w:hanging="360"/>
+      </w:pPr>
+      <w:rPr>
+        <w:rFonts w:ascii="Symbol" w:hAnsi="Symbol" w:hint="default"/>
+      </w:rPr>
+    </w:lvl>
+    <w:lvl w:ilvl="1">
+      <w:start w:val="1"/>
+      <w:numFmt w:val="decimal"/>
+      <w:lvlText w:val="%2."/>
+      <w:lvlJc w:val="left"/>
+      <w:pPr>
+        <w:tabs>
+          <w:tab w:val="num" w:pos="1080"/>
+        </w:tabs>
+        <w:ind w:left="1080" w:hanging="360"/>
+      </w:pPr>
+    </w:lvl>
+    <w:lvl w:ilvl="2" w:tentative="1">
+      <w:start w:val="1"/>
+      <w:numFmt w:val="decimal"/>
+      <w:lvlText w:val="%3."/>
+      <w:lvlJc w:val="left"/>
+      <w:pPr>
+        <w:tabs>
+          <w:tab w:val="num" w:pos="1800"/>
+        </w:tabs>
+        <w:ind w:left="1800" w:hanging="360"/>
+      </w:pPr>
+    </w:lvl>
+    <w:lvl w:ilvl="3" w:tentative="1">
+      <w:start w:val="1"/>
+      <w:numFmt w:val="decimal"/>
+      <w:lvlText w:val="%4."/>
+      <w:lvlJc w:val="left"/>
+      <w:pPr>
+        <w:tabs>
+          <w:tab w:val="num" w:pos="2520"/>
+        </w:tabs>
+        <w:ind w:left="2520" w:hanging="360"/>
+      </w:pPr>
+    </w:lvl>
+    <w:lvl w:ilvl="4" w:tentative="1">
+      <w:start w:val="1"/>
+      <w:numFmt w:val="decimal"/>
+      <w:lvlText w:val="%5."/>
+      <w:lvlJc w:val="left"/>
+      <w:pPr>
+        <w:tabs>
+          <w:tab w:val="num" w:pos="3240"/>
+        </w:tabs>
+        <w:ind w:left="3240" w:hanging="360"/>
+      </w:pPr>
+    </w:lvl>
+    <w:lvl w:ilvl="5" w:tentative="1">
+      <w:start w:val="1"/>
+      <w:numFmt w:val="decimal"/>
+      <w:lvlText w:val="%6."/>
+      <w:lvlJc w:val="left"/>
+      <w:pPr>
+        <w:tabs>
+          <w:tab w:val="num" w:pos="3960"/>
+        </w:tabs>
+        <w:ind w:left="3960" w:hanging="360"/>
+      </w:pPr>
+    </w:lvl>
+    <w:lvl w:ilvl="6" w:tentative="1">
+      <w:start w:val="1"/>
+      <w:numFmt w:val="decimal"/>
+      <w:lvlText w:val="%7."/>
+      <w:lvlJc w:val="left"/>
+      <w:pPr>
+        <w:tabs>
+          <w:tab w:val="num" w:pos="4680"/>
+        </w:tabs>
+        <w:ind w:left="4680" w:hanging="360"/>
+      </w:pPr>
+    </w:lvl>
+    <w:lvl w:ilvl="7" w:tentative="1">
+      <w:start w:val="1"/>
+      <w:numFmt w:val="decimal"/>
+      <w:lvlText w:val="%8."/>
+      <w:lvlJc w:val="left"/>
+      <w:pPr>
+        <w:tabs>
+          <w:tab w:val="num" w:pos="5400"/>
+        </w:tabs>
+        <w:ind w:left="5400" w:hanging="360"/>
+      </w:pPr>
+    </w:lvl>
+    <w:lvl w:ilvl="8" w:tentative="1">
+      <w:start w:val="1"/>
+      <w:numFmt w:val="decimal"/>
+      <w:lvlText w:val="%9."/>
+      <w:lvlJc w:val="left"/>
+      <w:pPr>
+        <w:tabs>
+          <w:tab w:val="num" w:pos="6120"/>
+        </w:tabs>
+        <w:ind w:left="6120" w:hanging="360"/>
+      </w:pPr>
+    </w:lvl>
+  </w:abstractNum>
+  <w:abstractNum w:abstractNumId="19" w15:restartNumberingAfterBreak="0">
+    <w:nsid w:val="48286196"/>
+    <w:multiLevelType w:val="multilevel"/>
+    <w:tmpl w:val="E1E47754"/>
+    <w:lvl w:ilvl="0">
+      <w:start w:val="1"/>
+      <w:numFmt w:val="decimal"/>
+      <w:lvlText w:val="%1."/>
+      <w:lvlJc w:val="left"/>
+      <w:pPr>
+        <w:tabs>
+          <w:tab w:val="num" w:pos="720"/>
+        </w:tabs>
+        <w:ind w:left="720" w:hanging="360"/>
+      </w:pPr>
+    </w:lvl>
+    <w:lvl w:ilvl="1" w:tentative="1">
+      <w:start w:val="1"/>
+      <w:numFmt w:val="decimal"/>
+      <w:lvlText w:val="%2."/>
+      <w:lvlJc w:val="left"/>
+      <w:pPr>
+        <w:tabs>
+          <w:tab w:val="num" w:pos="1440"/>
+        </w:tabs>
+        <w:ind w:left="1440" w:hanging="360"/>
+      </w:pPr>
+    </w:lvl>
+    <w:lvl w:ilvl="2" w:tentative="1">
+      <w:start w:val="1"/>
+      <w:numFmt w:val="decimal"/>
+      <w:lvlText w:val="%3."/>
+      <w:lvlJc w:val="left"/>
+      <w:pPr>
+        <w:tabs>
+          <w:tab w:val="num" w:pos="2160"/>
+        </w:tabs>
+        <w:ind w:left="2160" w:hanging="360"/>
+      </w:pPr>
+    </w:lvl>
+    <w:lvl w:ilvl="3" w:tentative="1">
+      <w:start w:val="1"/>
+      <w:numFmt w:val="decimal"/>
+      <w:lvlText w:val="%4."/>
+      <w:lvlJc w:val="left"/>
+      <w:pPr>
+        <w:tabs>
+          <w:tab w:val="num" w:pos="2880"/>
+        </w:tabs>
+        <w:ind w:left="2880" w:hanging="360"/>
+      </w:pPr>
+    </w:lvl>
+    <w:lvl w:ilvl="4" w:tentative="1">
+      <w:start w:val="1"/>
+      <w:numFmt w:val="decimal"/>
+      <w:lvlText w:val="%5."/>
+      <w:lvlJc w:val="left"/>
+      <w:pPr>
+        <w:tabs>
+          <w:tab w:val="num" w:pos="3600"/>
+        </w:tabs>
+        <w:ind w:left="3600" w:hanging="360"/>
+      </w:pPr>
+    </w:lvl>
+    <w:lvl w:ilvl="5" w:tentative="1">
+      <w:start w:val="1"/>
+      <w:numFmt w:val="decimal"/>
+      <w:lvlText w:val="%6."/>
+      <w:lvlJc w:val="left"/>
+      <w:pPr>
+        <w:tabs>
+          <w:tab w:val="num" w:pos="4320"/>
+        </w:tabs>
+        <w:ind w:left="4320" w:hanging="360"/>
+      </w:pPr>
+    </w:lvl>
+    <w:lvl w:ilvl="6" w:tentative="1">
+      <w:start w:val="1"/>
+      <w:numFmt w:val="decimal"/>
+      <w:lvlText w:val="%7."/>
+      <w:lvlJc w:val="left"/>
+      <w:pPr>
+        <w:tabs>
+          <w:tab w:val="num" w:pos="5040"/>
+        </w:tabs>
+        <w:ind w:left="5040" w:hanging="360"/>
+      </w:pPr>
+    </w:lvl>
+    <w:lvl w:ilvl="7" w:tentative="1">
+      <w:start w:val="1"/>
+      <w:numFmt w:val="decimal"/>
+      <w:lvlText w:val="%8."/>
+      <w:lvlJc w:val="left"/>
+      <w:pPr>
+        <w:tabs>
+          <w:tab w:val="num" w:pos="5760"/>
+        </w:tabs>
+        <w:ind w:left="5760" w:hanging="360"/>
+      </w:pPr>
+    </w:lvl>
+    <w:lvl w:ilvl="8" w:tentative="1">
+      <w:start w:val="1"/>
+      <w:numFmt w:val="decimal"/>
+      <w:lvlText w:val="%9."/>
+      <w:lvlJc w:val="left"/>
+      <w:pPr>
+        <w:tabs>
+          <w:tab w:val="num" w:pos="6480"/>
+        </w:tabs>
+        <w:ind w:left="6480" w:hanging="360"/>
+      </w:pPr>
+    </w:lvl>
+  </w:abstractNum>
+  <w:abstractNum w:abstractNumId="20" w15:restartNumberingAfterBreak="0">
     <w:nsid w:val="4BDD1589"/>
     <w:multiLevelType w:val="multilevel"/>
     <w:tmpl w:val="5C628C38"/>
@@ -18098,7 +19349,7 @@
       </w:pPr>
     </w:lvl>
   </w:abstractNum>
-  <w:abstractNum w:abstractNumId="17" w15:restartNumberingAfterBreak="0">
+  <w:abstractNum w:abstractNumId="21" w15:restartNumberingAfterBreak="0">
     <w:nsid w:val="4D974D51"/>
     <w:multiLevelType w:val="multilevel"/>
     <w:tmpl w:val="5C628C38"/>
@@ -18215,7 +19466,7 @@
       </w:pPr>
     </w:lvl>
   </w:abstractNum>
-  <w:abstractNum w:abstractNumId="18" w15:restartNumberingAfterBreak="0">
+  <w:abstractNum w:abstractNumId="22" w15:restartNumberingAfterBreak="0">
     <w:nsid w:val="51B6083A"/>
     <w:multiLevelType w:val="hybridMultilevel"/>
     <w:tmpl w:val="7A9AC0FA"/>
@@ -18328,7 +19579,7 @@
       </w:rPr>
     </w:lvl>
   </w:abstractNum>
-  <w:abstractNum w:abstractNumId="19" w15:restartNumberingAfterBreak="0">
+  <w:abstractNum w:abstractNumId="23" w15:restartNumberingAfterBreak="0">
     <w:nsid w:val="523F7741"/>
     <w:multiLevelType w:val="hybridMultilevel"/>
     <w:tmpl w:val="8F30C4F8"/>
@@ -18441,7 +19692,123 @@
       </w:rPr>
     </w:lvl>
   </w:abstractNum>
-  <w:abstractNum w:abstractNumId="20" w15:restartNumberingAfterBreak="0">
+  <w:abstractNum w:abstractNumId="24" w15:restartNumberingAfterBreak="0">
+    <w:nsid w:val="54341DB5"/>
+    <w:multiLevelType w:val="multilevel"/>
+    <w:tmpl w:val="956025E6"/>
+    <w:lvl w:ilvl="0">
+      <w:start w:val="1"/>
+      <w:numFmt w:val="bullet"/>
+      <w:lvlText w:val=""/>
+      <w:lvlJc w:val="left"/>
+      <w:pPr>
+        <w:tabs>
+          <w:tab w:val="num" w:pos="720"/>
+        </w:tabs>
+        <w:ind w:left="720" w:hanging="360"/>
+      </w:pPr>
+      <w:rPr>
+        <w:rFonts w:ascii="Symbol" w:hAnsi="Symbol" w:hint="default"/>
+      </w:rPr>
+    </w:lvl>
+    <w:lvl w:ilvl="1" w:tentative="1">
+      <w:start w:val="1"/>
+      <w:numFmt w:val="decimal"/>
+      <w:lvlText w:val="%2."/>
+      <w:lvlJc w:val="left"/>
+      <w:pPr>
+        <w:tabs>
+          <w:tab w:val="num" w:pos="1440"/>
+        </w:tabs>
+        <w:ind w:left="1440" w:hanging="360"/>
+      </w:pPr>
+    </w:lvl>
+    <w:lvl w:ilvl="2" w:tentative="1">
+      <w:start w:val="1"/>
+      <w:numFmt w:val="decimal"/>
+      <w:lvlText w:val="%3."/>
+      <w:lvlJc w:val="left"/>
+      <w:pPr>
+        <w:tabs>
+          <w:tab w:val="num" w:pos="2160"/>
+        </w:tabs>
+        <w:ind w:left="2160" w:hanging="360"/>
+      </w:pPr>
+    </w:lvl>
+    <w:lvl w:ilvl="3" w:tentative="1">
+      <w:start w:val="1"/>
+      <w:numFmt w:val="decimal"/>
+      <w:lvlText w:val="%4."/>
+      <w:lvlJc w:val="left"/>
+      <w:pPr>
+        <w:tabs>
+          <w:tab w:val="num" w:pos="2880"/>
+        </w:tabs>
+        <w:ind w:left="2880" w:hanging="360"/>
+      </w:pPr>
+    </w:lvl>
+    <w:lvl w:ilvl="4" w:tentative="1">
+      <w:start w:val="1"/>
+      <w:numFmt w:val="decimal"/>
+      <w:lvlText w:val="%5."/>
+      <w:lvlJc w:val="left"/>
+      <w:pPr>
+        <w:tabs>
+          <w:tab w:val="num" w:pos="3600"/>
+        </w:tabs>
+        <w:ind w:left="3600" w:hanging="360"/>
+      </w:pPr>
+    </w:lvl>
+    <w:lvl w:ilvl="5" w:tentative="1">
+      <w:start w:val="1"/>
+      <w:numFmt w:val="decimal"/>
+      <w:lvlText w:val="%6."/>
+      <w:lvlJc w:val="left"/>
+      <w:pPr>
+        <w:tabs>
+          <w:tab w:val="num" w:pos="4320"/>
+        </w:tabs>
+        <w:ind w:left="4320" w:hanging="360"/>
+      </w:pPr>
+    </w:lvl>
+    <w:lvl w:ilvl="6" w:tentative="1">
+      <w:start w:val="1"/>
+      <w:numFmt w:val="decimal"/>
+      <w:lvlText w:val="%7."/>
+      <w:lvlJc w:val="left"/>
+      <w:pPr>
+        <w:tabs>
+          <w:tab w:val="num" w:pos="5040"/>
+        </w:tabs>
+        <w:ind w:left="5040" w:hanging="360"/>
+      </w:pPr>
+    </w:lvl>
+    <w:lvl w:ilvl="7" w:tentative="1">
+      <w:start w:val="1"/>
+      <w:numFmt w:val="decimal"/>
+      <w:lvlText w:val="%8."/>
+      <w:lvlJc w:val="left"/>
+      <w:pPr>
+        <w:tabs>
+          <w:tab w:val="num" w:pos="5760"/>
+        </w:tabs>
+        <w:ind w:left="5760" w:hanging="360"/>
+      </w:pPr>
+    </w:lvl>
+    <w:lvl w:ilvl="8" w:tentative="1">
+      <w:start w:val="1"/>
+      <w:numFmt w:val="decimal"/>
+      <w:lvlText w:val="%9."/>
+      <w:lvlJc w:val="left"/>
+      <w:pPr>
+        <w:tabs>
+          <w:tab w:val="num" w:pos="6480"/>
+        </w:tabs>
+        <w:ind w:left="6480" w:hanging="360"/>
+      </w:pPr>
+    </w:lvl>
+  </w:abstractNum>
+  <w:abstractNum w:abstractNumId="25" w15:restartNumberingAfterBreak="0">
     <w:nsid w:val="54870454"/>
     <w:multiLevelType w:val="hybridMultilevel"/>
     <w:tmpl w:val="76889FB6"/>
@@ -18554,7 +19921,7 @@
       </w:rPr>
     </w:lvl>
   </w:abstractNum>
-  <w:abstractNum w:abstractNumId="21" w15:restartNumberingAfterBreak="0">
+  <w:abstractNum w:abstractNumId="26" w15:restartNumberingAfterBreak="0">
     <w:nsid w:val="575055B8"/>
     <w:multiLevelType w:val="multilevel"/>
     <w:tmpl w:val="5C628C38"/>
@@ -18667,7 +20034,7 @@
       </w:pPr>
     </w:lvl>
   </w:abstractNum>
-  <w:abstractNum w:abstractNumId="22" w15:restartNumberingAfterBreak="0">
+  <w:abstractNum w:abstractNumId="27" w15:restartNumberingAfterBreak="0">
     <w:nsid w:val="592653EF"/>
     <w:multiLevelType w:val="multilevel"/>
     <w:tmpl w:val="5C628C38"/>
@@ -18780,7 +20147,7 @@
       </w:pPr>
     </w:lvl>
   </w:abstractNum>
-  <w:abstractNum w:abstractNumId="23" w15:restartNumberingAfterBreak="0">
+  <w:abstractNum w:abstractNumId="28" w15:restartNumberingAfterBreak="0">
     <w:nsid w:val="5C8646B6"/>
     <w:multiLevelType w:val="multilevel"/>
     <w:tmpl w:val="4482B512"/>
@@ -18893,7 +20260,7 @@
       </w:rPr>
     </w:lvl>
   </w:abstractNum>
-  <w:abstractNum w:abstractNumId="24" w15:restartNumberingAfterBreak="0">
+  <w:abstractNum w:abstractNumId="29" w15:restartNumberingAfterBreak="0">
     <w:nsid w:val="5EBC2DCD"/>
     <w:multiLevelType w:val="hybridMultilevel"/>
     <w:tmpl w:val="79206760"/>
@@ -18979,7 +20346,7 @@
       </w:pPr>
     </w:lvl>
   </w:abstractNum>
-  <w:abstractNum w:abstractNumId="25" w15:restartNumberingAfterBreak="0">
+  <w:abstractNum w:abstractNumId="30" w15:restartNumberingAfterBreak="0">
     <w:nsid w:val="5FC42535"/>
     <w:multiLevelType w:val="hybridMultilevel"/>
     <w:tmpl w:val="0784BE48"/>
@@ -19065,7 +20432,7 @@
       </w:pPr>
     </w:lvl>
   </w:abstractNum>
-  <w:abstractNum w:abstractNumId="26" w15:restartNumberingAfterBreak="0">
+  <w:abstractNum w:abstractNumId="31" w15:restartNumberingAfterBreak="0">
     <w:nsid w:val="64055F93"/>
     <w:multiLevelType w:val="multilevel"/>
     <w:tmpl w:val="B8261D7A"/>
@@ -19178,7 +20545,7 @@
       </w:rPr>
     </w:lvl>
   </w:abstractNum>
-  <w:abstractNum w:abstractNumId="27" w15:restartNumberingAfterBreak="0">
+  <w:abstractNum w:abstractNumId="32" w15:restartNumberingAfterBreak="0">
     <w:nsid w:val="693F5745"/>
     <w:multiLevelType w:val="hybridMultilevel"/>
     <w:tmpl w:val="96FCCD24"/>
@@ -19291,7 +20658,7 @@
       </w:rPr>
     </w:lvl>
   </w:abstractNum>
-  <w:abstractNum w:abstractNumId="28" w15:restartNumberingAfterBreak="0">
+  <w:abstractNum w:abstractNumId="33" w15:restartNumberingAfterBreak="0">
     <w:nsid w:val="70355F31"/>
     <w:multiLevelType w:val="hybridMultilevel"/>
     <w:tmpl w:val="37F0646E"/>
@@ -19404,7 +20771,7 @@
       </w:rPr>
     </w:lvl>
   </w:abstractNum>
-  <w:abstractNum w:abstractNumId="29" w15:restartNumberingAfterBreak="0">
+  <w:abstractNum w:abstractNumId="34" w15:restartNumberingAfterBreak="0">
     <w:nsid w:val="70400B64"/>
     <w:multiLevelType w:val="multilevel"/>
     <w:tmpl w:val="5C628C38"/>
@@ -19521,7 +20888,7 @@
       </w:pPr>
     </w:lvl>
   </w:abstractNum>
-  <w:abstractNum w:abstractNumId="30" w15:restartNumberingAfterBreak="0">
+  <w:abstractNum w:abstractNumId="35" w15:restartNumberingAfterBreak="0">
     <w:nsid w:val="730B36C2"/>
     <w:multiLevelType w:val="hybridMultilevel"/>
     <w:tmpl w:val="FD14AD84"/>
@@ -19634,7 +21001,123 @@
       </w:rPr>
     </w:lvl>
   </w:abstractNum>
-  <w:abstractNum w:abstractNumId="31" w15:restartNumberingAfterBreak="0">
+  <w:abstractNum w:abstractNumId="36" w15:restartNumberingAfterBreak="0">
+    <w:nsid w:val="74A957EE"/>
+    <w:multiLevelType w:val="multilevel"/>
+    <w:tmpl w:val="956025E6"/>
+    <w:lvl w:ilvl="0">
+      <w:start w:val="1"/>
+      <w:numFmt w:val="bullet"/>
+      <w:lvlText w:val=""/>
+      <w:lvlJc w:val="left"/>
+      <w:pPr>
+        <w:tabs>
+          <w:tab w:val="num" w:pos="720"/>
+        </w:tabs>
+        <w:ind w:left="720" w:hanging="360"/>
+      </w:pPr>
+      <w:rPr>
+        <w:rFonts w:ascii="Symbol" w:hAnsi="Symbol" w:hint="default"/>
+      </w:rPr>
+    </w:lvl>
+    <w:lvl w:ilvl="1" w:tentative="1">
+      <w:start w:val="1"/>
+      <w:numFmt w:val="decimal"/>
+      <w:lvlText w:val="%2."/>
+      <w:lvlJc w:val="left"/>
+      <w:pPr>
+        <w:tabs>
+          <w:tab w:val="num" w:pos="1440"/>
+        </w:tabs>
+        <w:ind w:left="1440" w:hanging="360"/>
+      </w:pPr>
+    </w:lvl>
+    <w:lvl w:ilvl="2" w:tentative="1">
+      <w:start w:val="1"/>
+      <w:numFmt w:val="decimal"/>
+      <w:lvlText w:val="%3."/>
+      <w:lvlJc w:val="left"/>
+      <w:pPr>
+        <w:tabs>
+          <w:tab w:val="num" w:pos="2160"/>
+        </w:tabs>
+        <w:ind w:left="2160" w:hanging="360"/>
+      </w:pPr>
+    </w:lvl>
+    <w:lvl w:ilvl="3" w:tentative="1">
+      <w:start w:val="1"/>
+      <w:numFmt w:val="decimal"/>
+      <w:lvlText w:val="%4."/>
+      <w:lvlJc w:val="left"/>
+      <w:pPr>
+        <w:tabs>
+          <w:tab w:val="num" w:pos="2880"/>
+        </w:tabs>
+        <w:ind w:left="2880" w:hanging="360"/>
+      </w:pPr>
+    </w:lvl>
+    <w:lvl w:ilvl="4" w:tentative="1">
+      <w:start w:val="1"/>
+      <w:numFmt w:val="decimal"/>
+      <w:lvlText w:val="%5."/>
+      <w:lvlJc w:val="left"/>
+      <w:pPr>
+        <w:tabs>
+          <w:tab w:val="num" w:pos="3600"/>
+        </w:tabs>
+        <w:ind w:left="3600" w:hanging="360"/>
+      </w:pPr>
+    </w:lvl>
+    <w:lvl w:ilvl="5" w:tentative="1">
+      <w:start w:val="1"/>
+      <w:numFmt w:val="decimal"/>
+      <w:lvlText w:val="%6."/>
+      <w:lvlJc w:val="left"/>
+      <w:pPr>
+        <w:tabs>
+          <w:tab w:val="num" w:pos="4320"/>
+        </w:tabs>
+        <w:ind w:left="4320" w:hanging="360"/>
+      </w:pPr>
+    </w:lvl>
+    <w:lvl w:ilvl="6" w:tentative="1">
+      <w:start w:val="1"/>
+      <w:numFmt w:val="decimal"/>
+      <w:lvlText w:val="%7."/>
+      <w:lvlJc w:val="left"/>
+      <w:pPr>
+        <w:tabs>
+          <w:tab w:val="num" w:pos="5040"/>
+        </w:tabs>
+        <w:ind w:left="5040" w:hanging="360"/>
+      </w:pPr>
+    </w:lvl>
+    <w:lvl w:ilvl="7" w:tentative="1">
+      <w:start w:val="1"/>
+      <w:numFmt w:val="decimal"/>
+      <w:lvlText w:val="%8."/>
+      <w:lvlJc w:val="left"/>
+      <w:pPr>
+        <w:tabs>
+          <w:tab w:val="num" w:pos="5760"/>
+        </w:tabs>
+        <w:ind w:left="5760" w:hanging="360"/>
+      </w:pPr>
+    </w:lvl>
+    <w:lvl w:ilvl="8" w:tentative="1">
+      <w:start w:val="1"/>
+      <w:numFmt w:val="decimal"/>
+      <w:lvlText w:val="%9."/>
+      <w:lvlJc w:val="left"/>
+      <w:pPr>
+        <w:tabs>
+          <w:tab w:val="num" w:pos="6480"/>
+        </w:tabs>
+        <w:ind w:left="6480" w:hanging="360"/>
+      </w:pPr>
+    </w:lvl>
+  </w:abstractNum>
+  <w:abstractNum w:abstractNumId="37" w15:restartNumberingAfterBreak="0">
     <w:nsid w:val="766E23D7"/>
     <w:multiLevelType w:val="multilevel"/>
     <w:tmpl w:val="5C628C38"/>
@@ -19747,7 +21230,7 @@
       </w:pPr>
     </w:lvl>
   </w:abstractNum>
-  <w:abstractNum w:abstractNumId="32" w15:restartNumberingAfterBreak="0">
+  <w:abstractNum w:abstractNumId="38" w15:restartNumberingAfterBreak="0">
     <w:nsid w:val="79770FB3"/>
     <w:multiLevelType w:val="multilevel"/>
     <w:tmpl w:val="316E8E38"/>
@@ -19860,7 +21343,7 @@
       </w:rPr>
     </w:lvl>
   </w:abstractNum>
-  <w:abstractNum w:abstractNumId="33" w15:restartNumberingAfterBreak="0">
+  <w:abstractNum w:abstractNumId="39" w15:restartNumberingAfterBreak="0">
     <w:nsid w:val="7A6D7087"/>
     <w:multiLevelType w:val="hybridMultilevel"/>
     <w:tmpl w:val="83D29A4E"/>
@@ -19973,7 +21456,7 @@
       </w:rPr>
     </w:lvl>
   </w:abstractNum>
-  <w:abstractNum w:abstractNumId="34" w15:restartNumberingAfterBreak="0">
+  <w:abstractNum w:abstractNumId="40" w15:restartNumberingAfterBreak="0">
     <w:nsid w:val="7E414574"/>
     <w:multiLevelType w:val="multilevel"/>
     <w:tmpl w:val="5C628C38"/>
@@ -20086,7 +21569,123 @@
       </w:pPr>
     </w:lvl>
   </w:abstractNum>
-  <w:abstractNum w:abstractNumId="35" w15:restartNumberingAfterBreak="0">
+  <w:abstractNum w:abstractNumId="41" w15:restartNumberingAfterBreak="0">
+    <w:nsid w:val="7F035C19"/>
+    <w:multiLevelType w:val="multilevel"/>
+    <w:tmpl w:val="956025E6"/>
+    <w:lvl w:ilvl="0">
+      <w:start w:val="1"/>
+      <w:numFmt w:val="bullet"/>
+      <w:lvlText w:val=""/>
+      <w:lvlJc w:val="left"/>
+      <w:pPr>
+        <w:tabs>
+          <w:tab w:val="num" w:pos="720"/>
+        </w:tabs>
+        <w:ind w:left="720" w:hanging="360"/>
+      </w:pPr>
+      <w:rPr>
+        <w:rFonts w:ascii="Symbol" w:hAnsi="Symbol" w:hint="default"/>
+      </w:rPr>
+    </w:lvl>
+    <w:lvl w:ilvl="1">
+      <w:start w:val="1"/>
+      <w:numFmt w:val="decimal"/>
+      <w:lvlText w:val="%2."/>
+      <w:lvlJc w:val="left"/>
+      <w:pPr>
+        <w:tabs>
+          <w:tab w:val="num" w:pos="1440"/>
+        </w:tabs>
+        <w:ind w:left="1440" w:hanging="360"/>
+      </w:pPr>
+    </w:lvl>
+    <w:lvl w:ilvl="2" w:tentative="1">
+      <w:start w:val="1"/>
+      <w:numFmt w:val="decimal"/>
+      <w:lvlText w:val="%3."/>
+      <w:lvlJc w:val="left"/>
+      <w:pPr>
+        <w:tabs>
+          <w:tab w:val="num" w:pos="2160"/>
+        </w:tabs>
+        <w:ind w:left="2160" w:hanging="360"/>
+      </w:pPr>
+    </w:lvl>
+    <w:lvl w:ilvl="3" w:tentative="1">
+      <w:start w:val="1"/>
+      <w:numFmt w:val="decimal"/>
+      <w:lvlText w:val="%4."/>
+      <w:lvlJc w:val="left"/>
+      <w:pPr>
+        <w:tabs>
+          <w:tab w:val="num" w:pos="2880"/>
+        </w:tabs>
+        <w:ind w:left="2880" w:hanging="360"/>
+      </w:pPr>
+    </w:lvl>
+    <w:lvl w:ilvl="4" w:tentative="1">
+      <w:start w:val="1"/>
+      <w:numFmt w:val="decimal"/>
+      <w:lvlText w:val="%5."/>
+      <w:lvlJc w:val="left"/>
+      <w:pPr>
+        <w:tabs>
+          <w:tab w:val="num" w:pos="3600"/>
+        </w:tabs>
+        <w:ind w:left="3600" w:hanging="360"/>
+      </w:pPr>
+    </w:lvl>
+    <w:lvl w:ilvl="5" w:tentative="1">
+      <w:start w:val="1"/>
+      <w:numFmt w:val="decimal"/>
+      <w:lvlText w:val="%6."/>
+      <w:lvlJc w:val="left"/>
+      <w:pPr>
+        <w:tabs>
+          <w:tab w:val="num" w:pos="4320"/>
+        </w:tabs>
+        <w:ind w:left="4320" w:hanging="360"/>
+      </w:pPr>
+    </w:lvl>
+    <w:lvl w:ilvl="6" w:tentative="1">
+      <w:start w:val="1"/>
+      <w:numFmt w:val="decimal"/>
+      <w:lvlText w:val="%7."/>
+      <w:lvlJc w:val="left"/>
+      <w:pPr>
+        <w:tabs>
+          <w:tab w:val="num" w:pos="5040"/>
+        </w:tabs>
+        <w:ind w:left="5040" w:hanging="360"/>
+      </w:pPr>
+    </w:lvl>
+    <w:lvl w:ilvl="7" w:tentative="1">
+      <w:start w:val="1"/>
+      <w:numFmt w:val="decimal"/>
+      <w:lvlText w:val="%8."/>
+      <w:lvlJc w:val="left"/>
+      <w:pPr>
+        <w:tabs>
+          <w:tab w:val="num" w:pos="5760"/>
+        </w:tabs>
+        <w:ind w:left="5760" w:hanging="360"/>
+      </w:pPr>
+    </w:lvl>
+    <w:lvl w:ilvl="8" w:tentative="1">
+      <w:start w:val="1"/>
+      <w:numFmt w:val="decimal"/>
+      <w:lvlText w:val="%9."/>
+      <w:lvlJc w:val="left"/>
+      <w:pPr>
+        <w:tabs>
+          <w:tab w:val="num" w:pos="6480"/>
+        </w:tabs>
+        <w:ind w:left="6480" w:hanging="360"/>
+      </w:pPr>
+    </w:lvl>
+  </w:abstractNum>
+  <w:abstractNum w:abstractNumId="42" w15:restartNumberingAfterBreak="0">
     <w:nsid w:val="7F1801D6"/>
     <w:multiLevelType w:val="multilevel"/>
     <w:tmpl w:val="4482B512"/>
@@ -20199,7 +21798,7 @@
       </w:rPr>
     </w:lvl>
   </w:abstractNum>
-  <w:abstractNum w:abstractNumId="36" w15:restartNumberingAfterBreak="0">
+  <w:abstractNum w:abstractNumId="43" w15:restartNumberingAfterBreak="0">
     <w:nsid w:val="7F5700A7"/>
     <w:multiLevelType w:val="hybridMultilevel"/>
     <w:tmpl w:val="1EF87624"/>
@@ -20289,40 +21888,40 @@
     </w:lvl>
   </w:abstractNum>
   <w:num w:numId="1" w16cid:durableId="1054350786">
-    <w:abstractNumId w:val="24"/>
+    <w:abstractNumId w:val="29"/>
   </w:num>
   <w:num w:numId="2" w16cid:durableId="1133985689">
-    <w:abstractNumId w:val="36"/>
+    <w:abstractNumId w:val="43"/>
   </w:num>
   <w:num w:numId="3" w16cid:durableId="578557682">
-    <w:abstractNumId w:val="25"/>
+    <w:abstractNumId w:val="30"/>
   </w:num>
   <w:num w:numId="4" w16cid:durableId="6834456">
-    <w:abstractNumId w:val="35"/>
+    <w:abstractNumId w:val="42"/>
   </w:num>
   <w:num w:numId="5" w16cid:durableId="508836686">
-    <w:abstractNumId w:val="8"/>
+    <w:abstractNumId w:val="9"/>
   </w:num>
   <w:num w:numId="6" w16cid:durableId="1657566308">
-    <w:abstractNumId w:val="27"/>
+    <w:abstractNumId w:val="32"/>
   </w:num>
   <w:num w:numId="7" w16cid:durableId="1772236772">
     <w:abstractNumId w:val="1"/>
   </w:num>
   <w:num w:numId="8" w16cid:durableId="2038315150">
-    <w:abstractNumId w:val="20"/>
+    <w:abstractNumId w:val="25"/>
   </w:num>
   <w:num w:numId="9" w16cid:durableId="1051148261">
-    <w:abstractNumId w:val="28"/>
+    <w:abstractNumId w:val="33"/>
   </w:num>
   <w:num w:numId="10" w16cid:durableId="1273636674">
-    <w:abstractNumId w:val="18"/>
+    <w:abstractNumId w:val="22"/>
   </w:num>
   <w:num w:numId="11" w16cid:durableId="989987002">
     <w:abstractNumId w:val="3"/>
   </w:num>
   <w:num w:numId="12" w16cid:durableId="856970376">
-    <w:abstractNumId w:val="14"/>
+    <w:abstractNumId w:val="16"/>
   </w:num>
   <w:num w:numId="13" w16cid:durableId="1564950959">
     <w:abstractNumId w:val="5"/>
@@ -20331,34 +21930,34 @@
     <w:abstractNumId w:val="2"/>
   </w:num>
   <w:num w:numId="15" w16cid:durableId="966858230">
-    <w:abstractNumId w:val="7"/>
+    <w:abstractNumId w:val="8"/>
   </w:num>
   <w:num w:numId="16" w16cid:durableId="1991665838">
+    <w:abstractNumId w:val="28"/>
+  </w:num>
+  <w:num w:numId="17" w16cid:durableId="780806738">
     <w:abstractNumId w:val="23"/>
   </w:num>
-  <w:num w:numId="17" w16cid:durableId="780806738">
-    <w:abstractNumId w:val="19"/>
-  </w:num>
   <w:num w:numId="18" w16cid:durableId="731776758">
-    <w:abstractNumId w:val="26"/>
+    <w:abstractNumId w:val="31"/>
   </w:num>
   <w:num w:numId="19" w16cid:durableId="2106918034">
-    <w:abstractNumId w:val="32"/>
+    <w:abstractNumId w:val="38"/>
   </w:num>
   <w:num w:numId="20" w16cid:durableId="165554702">
+    <w:abstractNumId w:val="11"/>
+  </w:num>
+  <w:num w:numId="21" w16cid:durableId="1900092191">
+    <w:abstractNumId w:val="21"/>
+  </w:num>
+  <w:num w:numId="22" w16cid:durableId="870262722">
+    <w:abstractNumId w:val="35"/>
+  </w:num>
+  <w:num w:numId="23" w16cid:durableId="913010633">
     <w:abstractNumId w:val="10"/>
   </w:num>
-  <w:num w:numId="21" w16cid:durableId="1900092191">
+  <w:num w:numId="24" w16cid:durableId="96218388">
     <w:abstractNumId w:val="17"/>
-  </w:num>
-  <w:num w:numId="22" w16cid:durableId="870262722">
-    <w:abstractNumId w:val="30"/>
-  </w:num>
-  <w:num w:numId="23" w16cid:durableId="913010633">
-    <w:abstractNumId w:val="9"/>
-  </w:num>
-  <w:num w:numId="24" w16cid:durableId="96218388">
-    <w:abstractNumId w:val="15"/>
   </w:num>
   <w:num w:numId="25" w16cid:durableId="1156262116">
     <w:abstractNumId w:val="4"/>
@@ -20367,37 +21966,58 @@
     <w:abstractNumId w:val="6"/>
   </w:num>
   <w:num w:numId="27" w16cid:durableId="525486103">
-    <w:abstractNumId w:val="29"/>
+    <w:abstractNumId w:val="34"/>
   </w:num>
   <w:num w:numId="28" w16cid:durableId="472451954">
-    <w:abstractNumId w:val="31"/>
+    <w:abstractNumId w:val="37"/>
   </w:num>
   <w:num w:numId="29" w16cid:durableId="847716077">
-    <w:abstractNumId w:val="22"/>
+    <w:abstractNumId w:val="27"/>
   </w:num>
   <w:num w:numId="30" w16cid:durableId="1538009925">
     <w:abstractNumId w:val="0"/>
   </w:num>
   <w:num w:numId="31" w16cid:durableId="1032271790">
-    <w:abstractNumId w:val="34"/>
+    <w:abstractNumId w:val="40"/>
   </w:num>
   <w:num w:numId="32" w16cid:durableId="1230770279">
-    <w:abstractNumId w:val="21"/>
+    <w:abstractNumId w:val="26"/>
   </w:num>
   <w:num w:numId="33" w16cid:durableId="1650011863">
-    <w:abstractNumId w:val="16"/>
+    <w:abstractNumId w:val="20"/>
   </w:num>
   <w:num w:numId="34" w16cid:durableId="14188029">
-    <w:abstractNumId w:val="11"/>
+    <w:abstractNumId w:val="12"/>
   </w:num>
   <w:num w:numId="35" w16cid:durableId="897664173">
+    <w:abstractNumId w:val="15"/>
+  </w:num>
+  <w:num w:numId="36" w16cid:durableId="1773042929">
+    <w:abstractNumId w:val="39"/>
+  </w:num>
+  <w:num w:numId="37" w16cid:durableId="1703168222">
+    <w:abstractNumId w:val="14"/>
+  </w:num>
+  <w:num w:numId="38" w16cid:durableId="582103400">
+    <w:abstractNumId w:val="19"/>
+  </w:num>
+  <w:num w:numId="39" w16cid:durableId="1512063966">
+    <w:abstractNumId w:val="7"/>
+  </w:num>
+  <w:num w:numId="40" w16cid:durableId="2075155029">
+    <w:abstractNumId w:val="36"/>
+  </w:num>
+  <w:num w:numId="41" w16cid:durableId="1775979907">
+    <w:abstractNumId w:val="24"/>
+  </w:num>
+  <w:num w:numId="42" w16cid:durableId="1951355401">
     <w:abstractNumId w:val="13"/>
   </w:num>
-  <w:num w:numId="36" w16cid:durableId="1773042929">
-    <w:abstractNumId w:val="33"/>
+  <w:num w:numId="43" w16cid:durableId="1125536526">
+    <w:abstractNumId w:val="41"/>
   </w:num>
-  <w:num w:numId="37" w16cid:durableId="1703168222">
-    <w:abstractNumId w:val="12"/>
+  <w:num w:numId="44" w16cid:durableId="593515203">
+    <w:abstractNumId w:val="18"/>
   </w:num>
 </w:numbering>
 </file>
@@ -21423,10 +23043,10 @@
     <w:autoRedefine/>
     <w:uiPriority w:val="39"/>
     <w:unhideWhenUsed/>
-    <w:rsid w:val="00354E4C"/>
+    <w:rsid w:val="003B4762"/>
     <w:pPr>
       <w:tabs>
-        <w:tab w:val="left" w:pos="1170"/>
+        <w:tab w:val="left" w:pos="990"/>
         <w:tab w:val="right" w:leader="dot" w:pos="9350"/>
       </w:tabs>
       <w:spacing w:after="100"/>
@@ -21456,6 +23076,29 @@
       <w:spacing w:after="100"/>
       <w:ind w:left="480"/>
     </w:pPr>
+  </w:style>
+  <w:style w:type="paragraph" w:customStyle="1" w:styleId="Code">
+    <w:name w:val="Code"/>
+    <w:basedOn w:val="Normal"/>
+    <w:link w:val="CodeChar"/>
+    <w:qFormat/>
+    <w:rsid w:val="004750C6"/>
+    <w:rPr>
+      <w:rFonts w:ascii="Consolas" w:eastAsia="Times New Roman" w:hAnsi="Consolas" w:cs="Times New Roman"/>
+      <w:kern w:val="0"/>
+      <w14:ligatures w14:val="none"/>
+    </w:rPr>
+  </w:style>
+  <w:style w:type="character" w:customStyle="1" w:styleId="CodeChar">
+    <w:name w:val="Code Char"/>
+    <w:basedOn w:val="DefaultParagraphFont"/>
+    <w:link w:val="Code"/>
+    <w:rsid w:val="004750C6"/>
+    <w:rPr>
+      <w:rFonts w:ascii="Consolas" w:eastAsia="Times New Roman" w:hAnsi="Consolas" w:cs="Times New Roman"/>
+      <w:kern w:val="0"/>
+      <w14:ligatures w14:val="none"/>
+    </w:rPr>
   </w:style>
 </w:styles>
 </file>

</xml_diff>

<commit_message>
Changes in a few files
</commit_message>
<xml_diff>
--- a/Project Optimizing Program Performance.docx
+++ b/Project Optimizing Program Performance.docx
@@ -4166,21 +4166,7 @@
         <w:rPr>
           <w:rFonts w:ascii="Times New Roman" w:hAnsi="Times New Roman" w:cs="Times New Roman"/>
         </w:rPr>
-        <w:t xml:space="preserve">Identifying and reusing common subexpressions improves application performance by avoiding redundant calculations. Shirazi (2003) explains that </w:t>
-      </w:r>
-      <w:proofErr w:type="gramStart"/>
-      <w:r>
-        <w:rPr>
-          <w:rFonts w:ascii="Times New Roman" w:hAnsi="Times New Roman" w:cs="Times New Roman"/>
-        </w:rPr>
-        <w:t>caching</w:t>
-      </w:r>
-      <w:proofErr w:type="gramEnd"/>
-      <w:r>
-        <w:rPr>
-          <w:rFonts w:ascii="Times New Roman" w:hAnsi="Times New Roman" w:cs="Times New Roman"/>
-        </w:rPr>
-        <w:t xml:space="preserve"> intermediate results lowers CPU overhead. </w:t>
+        <w:t xml:space="preserve">Identifying and reusing common subexpressions improves application performance by avoiding redundant calculations. Shirazi (2003) explains that caching intermediate results lowers CPU overhead. </w:t>
       </w:r>
       <w:r>
         <w:rPr>
@@ -4251,7 +4237,6 @@
           <w:rFonts w:ascii="Times New Roman" w:hAnsi="Times New Roman" w:cs="Times New Roman"/>
         </w:rPr>
       </w:pPr>
-      <w:proofErr w:type="gramStart"/>
       <w:r>
         <w:rPr>
           <w:rFonts w:ascii="Times New Roman" w:hAnsi="Times New Roman" w:cs="Times New Roman"/>
@@ -4264,26 +4249,11 @@
         </w:rPr>
         <w:t>e</w:t>
       </w:r>
-      <w:proofErr w:type="gramEnd"/>
-      <w:r>
-        <w:rPr>
-          <w:rFonts w:ascii="Times New Roman" w:hAnsi="Times New Roman" w:cs="Times New Roman"/>
-        </w:rPr>
-        <w:t xml:space="preserve"> can store the </w:t>
-      </w:r>
-      <w:proofErr w:type="gramStart"/>
-      <w:r>
-        <w:rPr>
-          <w:rFonts w:ascii="Times New Roman" w:hAnsi="Times New Roman" w:cs="Times New Roman"/>
-        </w:rPr>
-        <w:t>result</w:t>
-      </w:r>
-      <w:proofErr w:type="gramEnd"/>
-      <w:r>
-        <w:rPr>
-          <w:rFonts w:ascii="Times New Roman" w:hAnsi="Times New Roman" w:cs="Times New Roman"/>
-        </w:rPr>
-        <w:t xml:space="preserve"> in a temporary variable </w:t>
+      <w:r>
+        <w:rPr>
+          <w:rFonts w:ascii="Times New Roman" w:hAnsi="Times New Roman" w:cs="Times New Roman"/>
+        </w:rPr>
+        <w:t xml:space="preserve"> can store the result in a temporary variable </w:t>
       </w:r>
     </w:p>
     <w:p>
@@ -4612,63 +4582,7 @@
         <w:rPr>
           <w:rFonts w:ascii="Times New Roman" w:hAnsi="Times New Roman" w:cs="Times New Roman"/>
         </w:rPr>
-        <w:t xml:space="preserve"> are already compatible. As Bloch (2018) explains, explicit casting introduces runtime overhead and the risk of ClassCastException, making it less efficient and less safe than direct assignment. For example, Integer j </w:t>
-      </w:r>
-      <w:proofErr w:type="gramStart"/>
-      <w:r>
-        <w:rPr>
-          <w:rFonts w:ascii="Times New Roman" w:hAnsi="Times New Roman" w:cs="Times New Roman"/>
-        </w:rPr>
-        <w:t>= i</w:t>
-      </w:r>
-      <w:proofErr w:type="gramEnd"/>
-      <w:r>
-        <w:rPr>
-          <w:rFonts w:ascii="Times New Roman" w:hAnsi="Times New Roman" w:cs="Times New Roman"/>
-        </w:rPr>
-        <w:t> </w:t>
-      </w:r>
-      <w:proofErr w:type="gramStart"/>
-      <w:r>
-        <w:rPr>
-          <w:rFonts w:ascii="Times New Roman" w:hAnsi="Times New Roman" w:cs="Times New Roman"/>
-        </w:rPr>
-        <w:t>is</w:t>
-      </w:r>
-      <w:proofErr w:type="gramEnd"/>
-      <w:r>
-        <w:rPr>
-          <w:rFonts w:ascii="Times New Roman" w:hAnsi="Times New Roman" w:cs="Times New Roman"/>
-        </w:rPr>
-        <w:t xml:space="preserve"> faster than Integer j = (Integer) i </w:t>
-      </w:r>
-      <w:proofErr w:type="gramStart"/>
-      <w:r>
-        <w:rPr>
-          <w:rFonts w:ascii="Times New Roman" w:hAnsi="Times New Roman" w:cs="Times New Roman"/>
-        </w:rPr>
-        <w:t>when i</w:t>
-      </w:r>
-      <w:proofErr w:type="gramEnd"/>
-      <w:r>
-        <w:rPr>
-          <w:rFonts w:ascii="Times New Roman" w:hAnsi="Times New Roman" w:cs="Times New Roman"/>
-        </w:rPr>
-        <w:t> </w:t>
-      </w:r>
-      <w:proofErr w:type="gramStart"/>
-      <w:r>
-        <w:rPr>
-          <w:rFonts w:ascii="Times New Roman" w:hAnsi="Times New Roman" w:cs="Times New Roman"/>
-        </w:rPr>
-        <w:t>is</w:t>
-      </w:r>
-      <w:proofErr w:type="gramEnd"/>
-      <w:r>
-        <w:rPr>
-          <w:rFonts w:ascii="Times New Roman" w:hAnsi="Times New Roman" w:cs="Times New Roman"/>
-        </w:rPr>
-        <w:t xml:space="preserve"> already an Integer.</w:t>
+        <w:t xml:space="preserve"> are already compatible. As Bloch (2018) explains, explicit casting introduces runtime overhead and the risk of ClassCastException, making it less efficient and less safe than direct assignment. For example, Integer j = i is faster than Integer j = (Integer) i when i is already an Integer.</w:t>
       </w:r>
     </w:p>
     <w:p>
@@ -10518,25 +10432,7 @@
           <w:kern w:val="0"/>
           <w14:ligatures w14:val="none"/>
         </w:rPr>
-        <w:t xml:space="preserve"> Statistical analysis confirmed significant differences </w:t>
-      </w:r>
-      <w:proofErr w:type="gramStart"/>
-      <w:r>
-        <w:rPr>
-          <w:rFonts w:ascii="Times New Roman" w:eastAsia="Times New Roman" w:hAnsi="Times New Roman" w:cs="Times New Roman"/>
-          <w:kern w:val="0"/>
-          <w14:ligatures w14:val="none"/>
-        </w:rPr>
-        <w:t>at</w:t>
-      </w:r>
-      <w:proofErr w:type="gramEnd"/>
-      <w:r>
-        <w:rPr>
-          <w:rFonts w:ascii="Times New Roman" w:eastAsia="Times New Roman" w:hAnsi="Times New Roman" w:cs="Times New Roman"/>
-          <w:kern w:val="0"/>
-          <w14:ligatures w14:val="none"/>
-        </w:rPr>
-        <w:t xml:space="preserve"> the 1% confidence level. The results underscore that eliminating repeated evaluations of common subexpressions is an effective performance optimization technique.</w:t>
+        <w:t xml:space="preserve"> Statistical analysis confirmed significant differences at the 1% confidence level. The results underscore that eliminating repeated evaluations of common subexpressions is an effective performance optimization technique.</w:t>
       </w:r>
     </w:p>
     <w:p>
@@ -11758,7 +11654,19 @@
               <w:rPr>
                 <w:rFonts w:ascii="Times New Roman" w:hAnsi="Times New Roman" w:cs="Times New Roman"/>
               </w:rPr>
-              <w:t>126,613</w:t>
+              <w:t>725</w:t>
+            </w:r>
+            <w:r>
+              <w:rPr>
+                <w:rFonts w:ascii="Times New Roman" w:hAnsi="Times New Roman" w:cs="Times New Roman"/>
+              </w:rPr>
+              <w:t>,</w:t>
+            </w:r>
+            <w:r>
+              <w:rPr>
+                <w:rFonts w:ascii="Times New Roman" w:hAnsi="Times New Roman" w:cs="Times New Roman"/>
+              </w:rPr>
+              <w:t>549</w:t>
             </w:r>
           </w:p>
         </w:tc>
@@ -11779,13 +11687,37 @@
               <w:rPr>
                 <w:rFonts w:ascii="Times New Roman" w:hAnsi="Times New Roman" w:cs="Times New Roman"/>
               </w:rPr>
-              <w:t>118,04</w:t>
-            </w:r>
-            <w:r>
-              <w:rPr>
-                <w:rFonts w:ascii="Times New Roman" w:hAnsi="Times New Roman" w:cs="Times New Roman"/>
-              </w:rPr>
-              <w:t>1</w:t>
+              <w:t>9</w:t>
+            </w:r>
+            <w:r>
+              <w:rPr>
+                <w:rFonts w:ascii="Times New Roman" w:hAnsi="Times New Roman" w:cs="Times New Roman"/>
+              </w:rPr>
+              <w:t>,</w:t>
+            </w:r>
+            <w:r>
+              <w:rPr>
+                <w:rFonts w:ascii="Times New Roman" w:hAnsi="Times New Roman" w:cs="Times New Roman"/>
+              </w:rPr>
+              <w:t>421</w:t>
+            </w:r>
+            <w:r>
+              <w:rPr>
+                <w:rFonts w:ascii="Times New Roman" w:hAnsi="Times New Roman" w:cs="Times New Roman"/>
+              </w:rPr>
+              <w:t>,</w:t>
+            </w:r>
+            <w:r>
+              <w:rPr>
+                <w:rFonts w:ascii="Times New Roman" w:hAnsi="Times New Roman" w:cs="Times New Roman"/>
+              </w:rPr>
+              <w:t>19</w:t>
+            </w:r>
+            <w:r>
+              <w:rPr>
+                <w:rFonts w:ascii="Times New Roman" w:hAnsi="Times New Roman" w:cs="Times New Roman"/>
+              </w:rPr>
+              <w:t>4</w:t>
             </w:r>
           </w:p>
         </w:tc>
@@ -11857,13 +11789,19 @@
               <w:rPr>
                 <w:rFonts w:ascii="Times New Roman" w:hAnsi="Times New Roman" w:cs="Times New Roman"/>
               </w:rPr>
-              <w:t>155,23</w:t>
-            </w:r>
-            <w:r>
-              <w:rPr>
-                <w:rFonts w:ascii="Times New Roman" w:hAnsi="Times New Roman" w:cs="Times New Roman"/>
-              </w:rPr>
-              <w:t>2</w:t>
+              <w:t>185</w:t>
+            </w:r>
+            <w:r>
+              <w:rPr>
+                <w:rFonts w:ascii="Times New Roman" w:hAnsi="Times New Roman" w:cs="Times New Roman"/>
+              </w:rPr>
+              <w:t>,</w:t>
+            </w:r>
+            <w:r>
+              <w:rPr>
+                <w:rFonts w:ascii="Times New Roman" w:hAnsi="Times New Roman" w:cs="Times New Roman"/>
+              </w:rPr>
+              <w:t>816</w:t>
             </w:r>
           </w:p>
         </w:tc>
@@ -11884,13 +11822,31 @@
               <w:rPr>
                 <w:rFonts w:ascii="Times New Roman" w:hAnsi="Times New Roman" w:cs="Times New Roman"/>
               </w:rPr>
-              <w:t>150,18</w:t>
-            </w:r>
-            <w:r>
-              <w:rPr>
-                <w:rFonts w:ascii="Times New Roman" w:hAnsi="Times New Roman" w:cs="Times New Roman"/>
-              </w:rPr>
-              <w:t>2</w:t>
+              <w:t>7</w:t>
+            </w:r>
+            <w:r>
+              <w:rPr>
+                <w:rFonts w:ascii="Times New Roman" w:hAnsi="Times New Roman" w:cs="Times New Roman"/>
+              </w:rPr>
+              <w:t>,</w:t>
+            </w:r>
+            <w:r>
+              <w:rPr>
+                <w:rFonts w:ascii="Times New Roman" w:hAnsi="Times New Roman" w:cs="Times New Roman"/>
+              </w:rPr>
+              <w:t>630</w:t>
+            </w:r>
+            <w:r>
+              <w:rPr>
+                <w:rFonts w:ascii="Times New Roman" w:hAnsi="Times New Roman" w:cs="Times New Roman"/>
+              </w:rPr>
+              <w:t>,</w:t>
+            </w:r>
+            <w:r>
+              <w:rPr>
+                <w:rFonts w:ascii="Times New Roman" w:hAnsi="Times New Roman" w:cs="Times New Roman"/>
+              </w:rPr>
+              <w:t>558</w:t>
             </w:r>
           </w:p>
         </w:tc>
@@ -11962,7 +11918,13 @@
               <w:rPr>
                 <w:rFonts w:ascii="Times New Roman" w:hAnsi="Times New Roman" w:cs="Times New Roman"/>
               </w:rPr>
-              <w:t>176.250</w:t>
+              <w:t>151</w:t>
+            </w:r>
+            <w:r>
+              <w:rPr>
+                <w:rFonts w:ascii="Times New Roman" w:hAnsi="Times New Roman" w:cs="Times New Roman"/>
+              </w:rPr>
+              <w:t>.192</w:t>
             </w:r>
           </w:p>
         </w:tc>
@@ -11983,7 +11945,13 @@
               <w:rPr>
                 <w:rFonts w:ascii="Times New Roman" w:hAnsi="Times New Roman" w:cs="Times New Roman"/>
               </w:rPr>
-              <w:t>183.392</w:t>
+              <w:t>15</w:t>
+            </w:r>
+            <w:r>
+              <w:rPr>
+                <w:rFonts w:ascii="Times New Roman" w:hAnsi="Times New Roman" w:cs="Times New Roman"/>
+              </w:rPr>
+              <w:t>4.903</w:t>
             </w:r>
           </w:p>
         </w:tc>
@@ -12191,43 +12159,7 @@
           <w:kern w:val="0"/>
           <w14:ligatures w14:val="none"/>
         </w:rPr>
-        <w:t xml:space="preserve"> A majority of the tests demonstrated statistically significant results at the 1.0% level, supporting the hypothesis that </w:t>
-      </w:r>
-      <w:proofErr w:type="gramStart"/>
-      <w:r>
-        <w:rPr>
-          <w:rFonts w:ascii="Times New Roman" w:eastAsia="Times New Roman" w:hAnsi="Times New Roman" w:cs="Times New Roman"/>
-          <w:kern w:val="0"/>
-          <w14:ligatures w14:val="none"/>
-        </w:rPr>
-        <w:t>instanceof is</w:t>
-      </w:r>
-      <w:proofErr w:type="gramEnd"/>
-      <w:r>
-        <w:rPr>
-          <w:rFonts w:ascii="Times New Roman" w:eastAsia="Times New Roman" w:hAnsi="Times New Roman" w:cs="Times New Roman"/>
-          <w:kern w:val="0"/>
-          <w14:ligatures w14:val="none"/>
-        </w:rPr>
-        <w:t xml:space="preserve"> </w:t>
-      </w:r>
-      <w:proofErr w:type="gramStart"/>
-      <w:r>
-        <w:rPr>
-          <w:rFonts w:ascii="Times New Roman" w:eastAsia="Times New Roman" w:hAnsi="Times New Roman" w:cs="Times New Roman"/>
-          <w:kern w:val="0"/>
-          <w14:ligatures w14:val="none"/>
-        </w:rPr>
-        <w:t>a computationally</w:t>
-      </w:r>
-      <w:proofErr w:type="gramEnd"/>
-      <w:r>
-        <w:rPr>
-          <w:rFonts w:ascii="Times New Roman" w:eastAsia="Times New Roman" w:hAnsi="Times New Roman" w:cs="Times New Roman"/>
-          <w:kern w:val="0"/>
-          <w14:ligatures w14:val="none"/>
-        </w:rPr>
-        <w:t xml:space="preserve"> better alternative to using try</w:t>
+        <w:t xml:space="preserve"> A majority of the tests demonstrated statistically significant results at the 1.0% level, supporting the hypothesis that instanceof is a computationally better alternative to using try</w:t>
       </w:r>
       <w:r>
         <w:rPr>
@@ -14571,79 +14503,9 @@
         <w:br w:type="page"/>
       </w:r>
     </w:p>
-    <w:p>
-      <w:pPr>
-        <w:pStyle w:val="Heading2"/>
-        <w:numPr>
-          <w:ilvl w:val="1"/>
-          <w:numId w:val="35"/>
-        </w:numPr>
-        <w:ind w:left="720"/>
-        <w:rPr>
-          <w:rFonts w:ascii="Times New Roman" w:eastAsia="Times New Roman" w:hAnsi="Times New Roman" w:cs="Times New Roman"/>
-        </w:rPr>
-      </w:pPr>
-      <w:bookmarkStart w:id="25" w:name="_Toc195441960"/>
-      <w:r>
-        <w:rPr>
-          <w:rFonts w:ascii="Times New Roman" w:eastAsia="Times New Roman" w:hAnsi="Times New Roman" w:cs="Times New Roman"/>
-        </w:rPr>
-        <w:lastRenderedPageBreak/>
-        <w:t>Summary</w:t>
-      </w:r>
-      <w:bookmarkEnd w:id="25"/>
-    </w:p>
-    <w:p>
-      <w:pPr>
-        <w:rPr>
-          <w:rFonts w:ascii="Times New Roman" w:eastAsia="Times New Roman" w:hAnsi="Times New Roman" w:cs="Times New Roman"/>
-          <w:kern w:val="0"/>
-          <w14:ligatures w14:val="none"/>
-        </w:rPr>
-      </w:pPr>
-      <w:r>
-        <w:rPr>
-          <w:rFonts w:ascii="Times New Roman" w:eastAsia="Times New Roman" w:hAnsi="Times New Roman" w:cs="Times New Roman"/>
-          <w:kern w:val="0"/>
-          <w14:ligatures w14:val="none"/>
-        </w:rPr>
-        <w:t>The analysis of the ten hypotheses reveals consistent benefits of optimization techniques across various computational and memory metrics. Hypotheses related to object creation, string concatenation, bitwise operations, try</w:t>
-      </w:r>
-      <w:r>
-        <w:rPr>
-          <w:rFonts w:ascii="Times New Roman" w:eastAsia="Times New Roman" w:hAnsi="Times New Roman" w:cs="Times New Roman"/>
-          <w:kern w:val="0"/>
-          <w14:ligatures w14:val="none"/>
-        </w:rPr>
-        <w:t>-</w:t>
-      </w:r>
-      <w:r>
-        <w:rPr>
-          <w:rFonts w:ascii="Times New Roman" w:eastAsia="Times New Roman" w:hAnsi="Times New Roman" w:cs="Times New Roman"/>
-          <w:kern w:val="0"/>
-          <w14:ligatures w14:val="none"/>
-        </w:rPr>
-        <w:t xml:space="preserve">catch placement, and loop termination demonstrated consistent improvements, validating the hypotheses as true. In these cases, efficient implementations showcased significantly faster execution times, better memory management, and lower variance. However, for hypotheses such as variable declaration order, precomputing loop limits, and casting vs assignment, the results varied depending on the context and test conditions, with differences often being insignificant. </w:t>
-      </w:r>
-      <w:r>
-        <w:rPr>
-          <w:rFonts w:ascii="Times New Roman" w:eastAsia="Times New Roman" w:hAnsi="Times New Roman" w:cs="Times New Roman"/>
-          <w:kern w:val="0"/>
-          <w14:ligatures w14:val="none"/>
-        </w:rPr>
-        <w:t>While the results for some hypotheses varied, they are theoretically sound and hold potential for optimization, indicating their practical validity when applied in appropriate contexts.</w:t>
-      </w:r>
-      <w:r>
-        <w:rPr>
-          <w:rFonts w:ascii="Times New Roman" w:eastAsia="Times New Roman" w:hAnsi="Times New Roman" w:cs="Times New Roman"/>
-          <w:kern w:val="0"/>
-          <w14:ligatures w14:val="none"/>
-        </w:rPr>
-        <w:t xml:space="preserve"> </w:t>
-      </w:r>
-    </w:p>
     <w:tbl>
       <w:tblPr>
+        <w:tblpPr w:leftFromText="180" w:rightFromText="180" w:vertAnchor="text" w:horzAnchor="margin" w:tblpY="317"/>
         <w:tblW w:w="0" w:type="auto"/>
         <w:tblCellSpacing w:w="15" w:type="dxa"/>
         <w:tblBorders>
@@ -14687,6 +14549,8 @@
                 <w14:ligatures w14:val="none"/>
               </w:rPr>
             </w:pPr>
+            <w:bookmarkStart w:id="25" w:name="_Hlk195473010"/>
+            <w:bookmarkStart w:id="26" w:name="_Toc195441960"/>
             <w:r>
               <w:rPr>
                 <w:rFonts w:ascii="Times New Roman" w:eastAsia="Times New Roman" w:hAnsi="Times New Roman" w:cs="Times New Roman"/>
@@ -14695,6 +14559,7 @@
                 <w:kern w:val="0"/>
                 <w14:ligatures w14:val="none"/>
               </w:rPr>
+              <w:lastRenderedPageBreak/>
               <w:t>Hypothesis</w:t>
             </w:r>
           </w:p>
@@ -15277,7 +15142,6 @@
                 <w:kern w:val="0"/>
                 <w14:ligatures w14:val="none"/>
               </w:rPr>
-              <w:lastRenderedPageBreak/>
               <w:t>Hypothesis 7: Type Checking</w:t>
             </w:r>
           </w:p>
@@ -15440,6 +15304,7 @@
                 <w:kern w:val="0"/>
                 <w14:ligatures w14:val="none"/>
               </w:rPr>
+              <w:lastRenderedPageBreak/>
               <w:t>Hypothesis 9: Loop Termination with Method Calls</w:t>
             </w:r>
           </w:p>
@@ -15583,6 +15448,76 @@
         </w:tc>
       </w:tr>
     </w:tbl>
+    <w:bookmarkEnd w:id="25"/>
+    <w:p>
+      <w:pPr>
+        <w:pStyle w:val="Heading2"/>
+        <w:numPr>
+          <w:ilvl w:val="1"/>
+          <w:numId w:val="35"/>
+        </w:numPr>
+        <w:ind w:left="720"/>
+        <w:rPr>
+          <w:rFonts w:ascii="Times New Roman" w:eastAsia="Times New Roman" w:hAnsi="Times New Roman" w:cs="Times New Roman"/>
+        </w:rPr>
+      </w:pPr>
+      <w:r>
+        <w:rPr>
+          <w:rFonts w:ascii="Times New Roman" w:eastAsia="Times New Roman" w:hAnsi="Times New Roman" w:cs="Times New Roman"/>
+        </w:rPr>
+        <w:t>Summary</w:t>
+      </w:r>
+      <w:bookmarkEnd w:id="26"/>
+    </w:p>
+    <w:p>
+      <w:pPr>
+        <w:rPr>
+          <w:rFonts w:ascii="Times New Roman" w:eastAsia="Times New Roman" w:hAnsi="Times New Roman" w:cs="Times New Roman"/>
+          <w:kern w:val="0"/>
+          <w14:ligatures w14:val="none"/>
+        </w:rPr>
+      </w:pPr>
+      <w:r>
+        <w:rPr>
+          <w:rFonts w:ascii="Times New Roman" w:eastAsia="Times New Roman" w:hAnsi="Times New Roman" w:cs="Times New Roman"/>
+          <w:kern w:val="0"/>
+          <w14:ligatures w14:val="none"/>
+        </w:rPr>
+        <w:t>The analysis of the ten hypotheses reveals consistent benefits of optimization techniques across various computational and memory metrics. Hypotheses related to object creation, string concatenation, bitwise operations, try</w:t>
+      </w:r>
+      <w:r>
+        <w:rPr>
+          <w:rFonts w:ascii="Times New Roman" w:eastAsia="Times New Roman" w:hAnsi="Times New Roman" w:cs="Times New Roman"/>
+          <w:kern w:val="0"/>
+          <w14:ligatures w14:val="none"/>
+        </w:rPr>
+        <w:t>-</w:t>
+      </w:r>
+      <w:r>
+        <w:rPr>
+          <w:rFonts w:ascii="Times New Roman" w:eastAsia="Times New Roman" w:hAnsi="Times New Roman" w:cs="Times New Roman"/>
+          <w:kern w:val="0"/>
+          <w14:ligatures w14:val="none"/>
+        </w:rPr>
+        <w:t xml:space="preserve">catch placement, and loop termination demonstrated consistent improvements, validating the hypotheses as true. In these cases, efficient implementations showcased significantly faster execution times, better memory management, and lower variance. However, for hypotheses such as variable declaration order, precomputing loop limits, and casting vs assignment, the results varied depending on the context and test conditions, with differences often being insignificant. </w:t>
+      </w:r>
+      <w:r>
+        <w:rPr>
+          <w:rFonts w:ascii="Times New Roman" w:eastAsia="Times New Roman" w:hAnsi="Times New Roman" w:cs="Times New Roman"/>
+          <w:kern w:val="0"/>
+          <w14:ligatures w14:val="none"/>
+        </w:rPr>
+        <w:t>While the results for some hypotheses varied, they are theoretically sound and hold potential for optimization, indicating their practical validity when applied in appropriate contexts.</w:t>
+      </w:r>
+      <w:r>
+        <w:rPr>
+          <w:rFonts w:ascii="Times New Roman" w:eastAsia="Times New Roman" w:hAnsi="Times New Roman" w:cs="Times New Roman"/>
+          <w:kern w:val="0"/>
+          <w14:ligatures w14:val="none"/>
+        </w:rPr>
+        <w:t xml:space="preserve"> </w:t>
+      </w:r>
+    </w:p>
     <w:p>
       <w:pPr>
         <w:rPr>
@@ -15626,7 +15561,7 @@
           <w:rFonts w:ascii="Times New Roman" w:hAnsi="Times New Roman" w:cs="Times New Roman"/>
         </w:rPr>
       </w:pPr>
-      <w:bookmarkStart w:id="26" w:name="_Toc195441961"/>
+      <w:bookmarkStart w:id="27" w:name="_Toc195441961"/>
       <w:r>
         <w:rPr>
           <w:rFonts w:ascii="Times New Roman" w:hAnsi="Times New Roman" w:cs="Times New Roman"/>
@@ -15634,7 +15569,7 @@
         <w:lastRenderedPageBreak/>
         <w:t>Identifying and Optimizing Code Inefficiencies</w:t>
       </w:r>
-      <w:bookmarkEnd w:id="26"/>
+      <w:bookmarkEnd w:id="27"/>
     </w:p>
     <w:p>
       <w:pPr>
@@ -15910,21 +15845,12 @@
           <w:rFonts w:ascii="Times New Roman" w:hAnsi="Times New Roman" w:cs="Times New Roman"/>
         </w:rPr>
       </w:pPr>
-      <w:proofErr w:type="spellStart"/>
       <w:r>
         <w:rPr>
           <w:rStyle w:val="CodeChar"/>
           <w:rFonts w:eastAsiaTheme="majorEastAsia"/>
         </w:rPr>
-        <w:t>generateReport</w:t>
-      </w:r>
-      <w:proofErr w:type="spellEnd"/>
-      <w:r>
-        <w:rPr>
-          <w:rStyle w:val="CodeChar"/>
-          <w:rFonts w:eastAsiaTheme="majorEastAsia"/>
-        </w:rPr>
-        <w:t>()</w:t>
+        <w:t>generateReport()</w:t>
       </w:r>
       <w:r>
         <w:rPr>
@@ -15950,21 +15876,12 @@
           <w:rFonts w:ascii="Times New Roman" w:hAnsi="Times New Roman" w:cs="Times New Roman"/>
         </w:rPr>
       </w:pPr>
-      <w:proofErr w:type="spellStart"/>
       <w:r>
         <w:rPr>
           <w:rStyle w:val="CodeChar"/>
           <w:rFonts w:eastAsiaTheme="majorEastAsia"/>
         </w:rPr>
-        <w:t>getReport</w:t>
-      </w:r>
-      <w:proofErr w:type="spellEnd"/>
-      <w:r>
-        <w:rPr>
-          <w:rStyle w:val="CodeChar"/>
-          <w:rFonts w:eastAsiaTheme="majorEastAsia"/>
-        </w:rPr>
-        <w:t>()</w:t>
+        <w:t>getReport()</w:t>
       </w:r>
       <w:r>
         <w:rPr>
@@ -16274,7 +16191,7 @@
           <w:rFonts w:ascii="Times New Roman" w:hAnsi="Times New Roman" w:cs="Times New Roman"/>
         </w:rPr>
       </w:pPr>
-      <w:bookmarkStart w:id="27" w:name="_Toc195441962"/>
+      <w:bookmarkStart w:id="28" w:name="_Toc195441962"/>
       <w:r>
         <w:rPr>
           <w:rFonts w:ascii="Times New Roman" w:hAnsi="Times New Roman" w:cs="Times New Roman"/>
@@ -16282,7 +16199,7 @@
         <w:lastRenderedPageBreak/>
         <w:t>Analysis of GitHub Java Projects</w:t>
       </w:r>
-      <w:bookmarkEnd w:id="27"/>
+      <w:bookmarkEnd w:id="28"/>
     </w:p>
     <w:p>
       <w:pPr>
@@ -16597,7 +16514,7 @@
           <w:rFonts w:ascii="Times New Roman" w:hAnsi="Times New Roman" w:cs="Times New Roman"/>
         </w:rPr>
       </w:pPr>
-      <w:bookmarkStart w:id="28" w:name="_Toc195441963"/>
+      <w:bookmarkStart w:id="29" w:name="_Toc195441963"/>
       <w:r>
         <w:rPr>
           <w:rFonts w:ascii="Times New Roman" w:hAnsi="Times New Roman" w:cs="Times New Roman"/>
@@ -16610,31 +16527,19 @@
         </w:rPr>
         <w:t xml:space="preserve"> Plan</w:t>
       </w:r>
-      <w:bookmarkEnd w:id="28"/>
-    </w:p>
-    <w:p>
-      <w:pPr>
-        <w:rPr>
-          <w:rFonts w:ascii="Times New Roman" w:hAnsi="Times New Roman" w:cs="Times New Roman"/>
-        </w:rPr>
-      </w:pPr>
-      <w:r>
-        <w:rPr>
-          <w:rFonts w:ascii="Times New Roman" w:hAnsi="Times New Roman" w:cs="Times New Roman"/>
-        </w:rPr>
-        <w:t xml:space="preserve">Over the next three weeks, I will focus on analyzing the data, preparing reports, and presenting my findings. In the first week, I will thoroughly analyze the collected data, identify key insights and trends, and draft the initial version of the report. During the second week, I will refine and finalize the report, ensuring it is cohesive, visually appealing, and supported by accurate data representation. This includes incorporating charts, tables, and diagrams to enhance clarity. Finally, in the third week, I will concentrate on preparing for my presentation, creating supplementary materials such as slides and practicing </w:t>
-      </w:r>
-      <w:r>
-        <w:rPr>
-          <w:rFonts w:ascii="Times New Roman" w:hAnsi="Times New Roman" w:cs="Times New Roman"/>
-        </w:rPr>
-        <w:t>delivering</w:t>
-      </w:r>
-      <w:r>
-        <w:rPr>
-          <w:rFonts w:ascii="Times New Roman" w:hAnsi="Times New Roman" w:cs="Times New Roman"/>
-        </w:rPr>
-        <w:t xml:space="preserve"> the report confidently in class. </w:t>
+      <w:bookmarkEnd w:id="29"/>
+    </w:p>
+    <w:p>
+      <w:pPr>
+        <w:rPr>
+          <w:rFonts w:ascii="Times New Roman" w:hAnsi="Times New Roman" w:cs="Times New Roman"/>
+        </w:rPr>
+      </w:pPr>
+      <w:r>
+        <w:rPr>
+          <w:rFonts w:ascii="Times New Roman" w:hAnsi="Times New Roman" w:cs="Times New Roman"/>
+        </w:rPr>
+        <w:t xml:space="preserve">Over the next three weeks, I will focus on analyzing the data, preparing reports, and presenting my findings. In the first week, I will thoroughly analyze the collected data, identify key insights and trends, and draft the initial version of the report. During the second week, I will refine and finalize the report, ensuring it is cohesive, visually appealing, and supported by accurate data representation. This includes incorporating charts, tables, and diagrams to enhance clarity. Finally, in the third week, I will concentrate on preparing for my presentation, creating supplementary materials such as slides and practicing delivering the report confidently in class. </w:t>
       </w:r>
     </w:p>
     <w:p>
@@ -16671,7 +16576,7 @@
           <w:rFonts w:ascii="Times New Roman" w:hAnsi="Times New Roman" w:cs="Times New Roman"/>
         </w:rPr>
       </w:pPr>
-      <w:bookmarkStart w:id="29" w:name="_Toc195441964"/>
+      <w:bookmarkStart w:id="30" w:name="_Toc195441964"/>
       <w:r>
         <w:rPr>
           <w:rFonts w:ascii="Times New Roman" w:hAnsi="Times New Roman" w:cs="Times New Roman"/>
@@ -16679,7 +16584,7 @@
         <w:lastRenderedPageBreak/>
         <w:t>References</w:t>
       </w:r>
-      <w:bookmarkEnd w:id="29"/>
+      <w:bookmarkEnd w:id="30"/>
     </w:p>
     <w:p>
       <w:pPr>
@@ -16877,18 +16782,8 @@
           <w:i/>
           <w:iCs/>
         </w:rPr>
-        <w:t xml:space="preserve">Depth Advice for Tuning and Programming Java 8, 11, and </w:t>
-      </w:r>
-      <w:proofErr w:type="gramStart"/>
-      <w:r>
-        <w:rPr>
-          <w:rFonts w:ascii="Times New Roman" w:hAnsi="Times New Roman" w:cs="Times New Roman"/>
-          <w:i/>
-          <w:iCs/>
-        </w:rPr>
-        <w:t>Beyond</w:t>
-      </w:r>
-      <w:proofErr w:type="gramEnd"/>
+        <w:t>Depth Advice for Tuning and Programming Java 8, 11, and Beyond</w:t>
+      </w:r>
       <w:r>
         <w:rPr>
           <w:rFonts w:ascii="Times New Roman" w:hAnsi="Times New Roman" w:cs="Times New Roman"/>
@@ -23048,6 +22943,7 @@
   <w:style w:type="character" w:default="1" w:styleId="DefaultParagraphFont">
     <w:name w:val="Default Paragraph Font"/>
     <w:uiPriority w:val="1"/>
+    <w:semiHidden/>
     <w:unhideWhenUsed/>
   </w:style>
   <w:style w:type="table" w:default="1" w:styleId="TableNormal">

</xml_diff>

<commit_message>
Correcting String Vs Integer in Recommendation string
</commit_message>
<xml_diff>
--- a/Project Optimizing Program Performance.docx
+++ b/Project Optimizing Program Performance.docx
@@ -7374,6 +7374,7 @@
                 <w:bCs/>
               </w:rPr>
             </w:pPr>
+            <w:bookmarkStart w:id="17" w:name="_Hlk195824428"/>
             <w:r>
               <w:rPr>
                 <w:rFonts w:ascii="Times New Roman" w:hAnsi="Times New Roman" w:cs="Times New Roman"/>
@@ -7824,6 +7825,7 @@
         </w:tc>
       </w:tr>
     </w:tbl>
+    <w:bookmarkEnd w:id="17"/>
     <w:p>
       <w:pPr>
         <w:numPr>
@@ -7990,7 +7992,7 @@
           <w:rFonts w:ascii="Times New Roman" w:hAnsi="Times New Roman" w:cs="Times New Roman"/>
         </w:rPr>
       </w:pPr>
-      <w:bookmarkStart w:id="17" w:name="_Toc195441952"/>
+      <w:bookmarkStart w:id="18" w:name="_Toc195441952"/>
       <w:r>
         <w:rPr>
           <w:rFonts w:ascii="Times New Roman" w:hAnsi="Times New Roman" w:cs="Times New Roman"/>
@@ -8016,7 +8018,7 @@
         </w:rPr>
         <w:t>String Concatenation in Loops</w:t>
       </w:r>
-      <w:bookmarkEnd w:id="17"/>
+      <w:bookmarkEnd w:id="18"/>
     </w:p>
     <w:p>
       <w:pPr>
@@ -8829,7 +8831,7 @@
           <w:rFonts w:ascii="Times New Roman" w:hAnsi="Times New Roman" w:cs="Times New Roman"/>
         </w:rPr>
       </w:pPr>
-      <w:bookmarkStart w:id="18" w:name="_Toc195441953"/>
+      <w:bookmarkStart w:id="19" w:name="_Toc195441953"/>
       <w:r>
         <w:rPr>
           <w:rFonts w:ascii="Times New Roman" w:hAnsi="Times New Roman" w:cs="Times New Roman"/>
@@ -8843,7 +8845,7 @@
         </w:rPr>
         <w:t>Computationally Cheaper Alternatives</w:t>
       </w:r>
-      <w:bookmarkEnd w:id="18"/>
+      <w:bookmarkEnd w:id="19"/>
       <w:r>
         <w:rPr>
           <w:rFonts w:ascii="Times New Roman" w:hAnsi="Times New Roman" w:cs="Times New Roman"/>
@@ -9714,7 +9716,7 @@
           <w:rFonts w:ascii="Times New Roman" w:hAnsi="Times New Roman" w:cs="Times New Roman"/>
         </w:rPr>
       </w:pPr>
-      <w:bookmarkStart w:id="19" w:name="_Toc195441954"/>
+      <w:bookmarkStart w:id="20" w:name="_Toc195441954"/>
       <w:r>
         <w:rPr>
           <w:rFonts w:ascii="Times New Roman" w:hAnsi="Times New Roman" w:cs="Times New Roman"/>
@@ -9728,7 +9730,7 @@
         </w:rPr>
         <w:t>Eliminating Common Expressions:</w:t>
       </w:r>
-      <w:bookmarkEnd w:id="19"/>
+      <w:bookmarkEnd w:id="20"/>
       <w:r>
         <w:rPr>
           <w:rFonts w:ascii="Times New Roman" w:hAnsi="Times New Roman" w:cs="Times New Roman"/>
@@ -10452,7 +10454,7 @@
           <w:rFonts w:ascii="Times New Roman" w:hAnsi="Times New Roman" w:cs="Times New Roman"/>
         </w:rPr>
       </w:pPr>
-      <w:bookmarkStart w:id="20" w:name="_Toc195441955"/>
+      <w:bookmarkStart w:id="21" w:name="_Toc195441955"/>
       <w:r>
         <w:rPr>
           <w:rFonts w:ascii="Times New Roman" w:hAnsi="Times New Roman" w:cs="Times New Roman"/>
@@ -10478,7 +10480,7 @@
         </w:rPr>
         <w:t>Catch Block in Loop</w:t>
       </w:r>
-      <w:bookmarkEnd w:id="20"/>
+      <w:bookmarkEnd w:id="21"/>
     </w:p>
     <w:p>
       <w:pPr>
@@ -11294,7 +11296,7 @@
           <w:rFonts w:ascii="Times New Roman" w:hAnsi="Times New Roman" w:cs="Times New Roman"/>
         </w:rPr>
       </w:pPr>
-      <w:bookmarkStart w:id="21" w:name="_Toc195441956"/>
+      <w:bookmarkStart w:id="22" w:name="_Toc195441956"/>
       <w:r>
         <w:rPr>
           <w:rFonts w:ascii="Times New Roman" w:hAnsi="Times New Roman" w:cs="Times New Roman"/>
@@ -11332,7 +11334,7 @@
         </w:rPr>
         <w:t>Catch</w:t>
       </w:r>
-      <w:bookmarkEnd w:id="21"/>
+      <w:bookmarkEnd w:id="22"/>
     </w:p>
     <w:p>
       <w:pPr>
@@ -11429,6 +11431,7 @@
                 <w:bCs/>
               </w:rPr>
             </w:pPr>
+            <w:bookmarkStart w:id="23" w:name="_Hlk195824275"/>
             <w:r>
               <w:rPr>
                 <w:rFonts w:ascii="Times New Roman" w:hAnsi="Times New Roman" w:cs="Times New Roman"/>
@@ -11561,7 +11564,7 @@
               <w:rPr>
                 <w:rFonts w:ascii="Times New Roman" w:hAnsi="Times New Roman" w:cs="Times New Roman"/>
               </w:rPr>
-              <w:t>10,000</w:t>
+              <w:t>1,000</w:t>
             </w:r>
           </w:p>
         </w:tc>
@@ -11582,7 +11585,7 @@
               <w:rPr>
                 <w:rFonts w:ascii="Times New Roman" w:hAnsi="Times New Roman" w:cs="Times New Roman"/>
               </w:rPr>
-              <w:t>10,000</w:t>
+              <w:t>1,000</w:t>
             </w:r>
           </w:p>
         </w:tc>
@@ -11654,19 +11657,13 @@
               <w:rPr>
                 <w:rFonts w:ascii="Times New Roman" w:hAnsi="Times New Roman" w:cs="Times New Roman"/>
               </w:rPr>
-              <w:t>725</w:t>
-            </w:r>
-            <w:r>
-              <w:rPr>
-                <w:rFonts w:ascii="Times New Roman" w:hAnsi="Times New Roman" w:cs="Times New Roman"/>
-              </w:rPr>
-              <w:t>,</w:t>
-            </w:r>
-            <w:r>
-              <w:rPr>
-                <w:rFonts w:ascii="Times New Roman" w:hAnsi="Times New Roman" w:cs="Times New Roman"/>
-              </w:rPr>
-              <w:t>549</w:t>
+              <w:t>75,37</w:t>
+            </w:r>
+            <w:r>
+              <w:rPr>
+                <w:rFonts w:ascii="Times New Roman" w:hAnsi="Times New Roman" w:cs="Times New Roman"/>
+              </w:rPr>
+              <w:t>6</w:t>
             </w:r>
           </w:p>
         </w:tc>
@@ -11687,37 +11684,7 @@
               <w:rPr>
                 <w:rFonts w:ascii="Times New Roman" w:hAnsi="Times New Roman" w:cs="Times New Roman"/>
               </w:rPr>
-              <w:t>9</w:t>
-            </w:r>
-            <w:r>
-              <w:rPr>
-                <w:rFonts w:ascii="Times New Roman" w:hAnsi="Times New Roman" w:cs="Times New Roman"/>
-              </w:rPr>
-              <w:t>,</w:t>
-            </w:r>
-            <w:r>
-              <w:rPr>
-                <w:rFonts w:ascii="Times New Roman" w:hAnsi="Times New Roman" w:cs="Times New Roman"/>
-              </w:rPr>
-              <w:t>421</w:t>
-            </w:r>
-            <w:r>
-              <w:rPr>
-                <w:rFonts w:ascii="Times New Roman" w:hAnsi="Times New Roman" w:cs="Times New Roman"/>
-              </w:rPr>
-              <w:t>,</w:t>
-            </w:r>
-            <w:r>
-              <w:rPr>
-                <w:rFonts w:ascii="Times New Roman" w:hAnsi="Times New Roman" w:cs="Times New Roman"/>
-              </w:rPr>
-              <w:t>19</w:t>
-            </w:r>
-            <w:r>
-              <w:rPr>
-                <w:rFonts w:ascii="Times New Roman" w:hAnsi="Times New Roman" w:cs="Times New Roman"/>
-              </w:rPr>
-              <w:t>4</w:t>
+              <w:t>728,538</w:t>
             </w:r>
           </w:p>
         </w:tc>
@@ -11738,7 +11705,19 @@
               <w:rPr>
                 <w:rFonts w:ascii="Times New Roman" w:hAnsi="Times New Roman" w:cs="Times New Roman"/>
               </w:rPr>
-              <w:t>Efficient methods (instanceof) generally performed slightly better in most tests.</w:t>
+              <w:t xml:space="preserve">Efficient methods (instanceof) </w:t>
+            </w:r>
+            <w:r>
+              <w:rPr>
+                <w:rFonts w:ascii="Times New Roman" w:hAnsi="Times New Roman" w:cs="Times New Roman"/>
+              </w:rPr>
+              <w:t>clearly</w:t>
+            </w:r>
+            <w:r>
+              <w:rPr>
+                <w:rFonts w:ascii="Times New Roman" w:hAnsi="Times New Roman" w:cs="Times New Roman"/>
+              </w:rPr>
+              <w:t xml:space="preserve"> performed better in most tests.</w:t>
             </w:r>
           </w:p>
         </w:tc>
@@ -11918,13 +11897,19 @@
               <w:rPr>
                 <w:rFonts w:ascii="Times New Roman" w:hAnsi="Times New Roman" w:cs="Times New Roman"/>
               </w:rPr>
-              <w:t>151</w:t>
-            </w:r>
-            <w:r>
-              <w:rPr>
-                <w:rFonts w:ascii="Times New Roman" w:hAnsi="Times New Roman" w:cs="Times New Roman"/>
-              </w:rPr>
-              <w:t>.192</w:t>
+              <w:t>108.</w:t>
+            </w:r>
+            <w:r>
+              <w:rPr>
+                <w:rFonts w:ascii="Times New Roman" w:hAnsi="Times New Roman" w:cs="Times New Roman"/>
+              </w:rPr>
+              <w:t>4</w:t>
+            </w:r>
+            <w:r>
+              <w:rPr>
+                <w:rFonts w:ascii="Times New Roman" w:hAnsi="Times New Roman" w:cs="Times New Roman"/>
+              </w:rPr>
+              <w:t>6</w:t>
             </w:r>
           </w:p>
         </w:tc>
@@ -11945,13 +11930,7 @@
               <w:rPr>
                 <w:rFonts w:ascii="Times New Roman" w:hAnsi="Times New Roman" w:cs="Times New Roman"/>
               </w:rPr>
-              <w:t>15</w:t>
-            </w:r>
-            <w:r>
-              <w:rPr>
-                <w:rFonts w:ascii="Times New Roman" w:hAnsi="Times New Roman" w:cs="Times New Roman"/>
-              </w:rPr>
-              <w:t>4.903</w:t>
+              <w:t>127.85</w:t>
             </w:r>
           </w:p>
         </w:tc>
@@ -11977,6 +11956,7 @@
           </w:p>
         </w:tc>
       </w:tr>
+      <w:bookmarkEnd w:id="23"/>
     </w:tbl>
     <w:p>
       <w:pPr>
@@ -12217,7 +12197,7 @@
           <w:bCs/>
         </w:rPr>
       </w:pPr>
-      <w:bookmarkStart w:id="22" w:name="_Toc195441957"/>
+      <w:bookmarkStart w:id="24" w:name="_Toc195441957"/>
       <w:r>
         <w:rPr>
           <w:rFonts w:ascii="Times New Roman" w:hAnsi="Times New Roman" w:cs="Times New Roman"/>
@@ -12243,7 +12223,7 @@
         </w:rPr>
         <w:t>Casting and Assignment</w:t>
       </w:r>
-      <w:bookmarkEnd w:id="22"/>
+      <w:bookmarkEnd w:id="24"/>
     </w:p>
     <w:p>
       <w:pPr>
@@ -12990,7 +12970,7 @@
           <w:rFonts w:ascii="Times New Roman" w:hAnsi="Times New Roman" w:cs="Times New Roman"/>
         </w:rPr>
       </w:pPr>
-      <w:bookmarkStart w:id="23" w:name="_Toc195441958"/>
+      <w:bookmarkStart w:id="25" w:name="_Toc195441958"/>
       <w:r>
         <w:rPr>
           <w:rFonts w:ascii="Times New Roman" w:hAnsi="Times New Roman" w:cs="Times New Roman"/>
@@ -13004,7 +12984,7 @@
         </w:rPr>
         <w:t>Loop Termination with Method Calls</w:t>
       </w:r>
-      <w:bookmarkEnd w:id="23"/>
+      <w:bookmarkEnd w:id="25"/>
     </w:p>
     <w:p>
       <w:pPr>
@@ -13103,6 +13083,7 @@
                 <w:bCs/>
               </w:rPr>
             </w:pPr>
+            <w:bookmarkStart w:id="26" w:name="_Hlk195824318"/>
             <w:r>
               <w:rPr>
                 <w:rFonts w:ascii="Times New Roman" w:hAnsi="Times New Roman" w:cs="Times New Roman"/>
@@ -13554,6 +13535,7 @@
         </w:tc>
       </w:tr>
     </w:tbl>
+    <w:bookmarkEnd w:id="26"/>
     <w:p>
       <w:pPr>
         <w:numPr>
@@ -13729,7 +13711,7 @@
           <w:rFonts w:ascii="Times New Roman" w:hAnsi="Times New Roman" w:cs="Times New Roman"/>
         </w:rPr>
       </w:pPr>
-      <w:bookmarkStart w:id="24" w:name="_Toc195441959"/>
+      <w:bookmarkStart w:id="27" w:name="_Toc195441959"/>
       <w:r>
         <w:rPr>
           <w:rFonts w:ascii="Times New Roman" w:hAnsi="Times New Roman" w:cs="Times New Roman"/>
@@ -13755,7 +13737,7 @@
         </w:rPr>
         <w:t>Copying Arrays</w:t>
       </w:r>
-      <w:bookmarkEnd w:id="24"/>
+      <w:bookmarkEnd w:id="27"/>
     </w:p>
     <w:p>
       <w:pPr>
@@ -14549,8 +14531,8 @@
                 <w14:ligatures w14:val="none"/>
               </w:rPr>
             </w:pPr>
-            <w:bookmarkStart w:id="25" w:name="_Hlk195473010"/>
-            <w:bookmarkStart w:id="26" w:name="_Toc195441960"/>
+            <w:bookmarkStart w:id="28" w:name="_Hlk195473010"/>
+            <w:bookmarkStart w:id="29" w:name="_Toc195441960"/>
             <w:r>
               <w:rPr>
                 <w:rFonts w:ascii="Times New Roman" w:eastAsia="Times New Roman" w:hAnsi="Times New Roman" w:cs="Times New Roman"/>
@@ -15448,7 +15430,7 @@
         </w:tc>
       </w:tr>
     </w:tbl>
-    <w:bookmarkEnd w:id="25"/>
+    <w:bookmarkEnd w:id="28"/>
     <w:p>
       <w:pPr>
         <w:pStyle w:val="Heading2"/>
@@ -15467,7 +15449,7 @@
         </w:rPr>
         <w:t>Summary</w:t>
       </w:r>
-      <w:bookmarkEnd w:id="26"/>
+      <w:bookmarkEnd w:id="29"/>
     </w:p>
     <w:p>
       <w:pPr>
@@ -15561,7 +15543,7 @@
           <w:rFonts w:ascii="Times New Roman" w:hAnsi="Times New Roman" w:cs="Times New Roman"/>
         </w:rPr>
       </w:pPr>
-      <w:bookmarkStart w:id="27" w:name="_Toc195441961"/>
+      <w:bookmarkStart w:id="30" w:name="_Toc195441961"/>
       <w:r>
         <w:rPr>
           <w:rFonts w:ascii="Times New Roman" w:hAnsi="Times New Roman" w:cs="Times New Roman"/>
@@ -15569,7 +15551,7 @@
         <w:lastRenderedPageBreak/>
         <w:t>Identifying and Optimizing Code Inefficiencies</w:t>
       </w:r>
-      <w:bookmarkEnd w:id="27"/>
+      <w:bookmarkEnd w:id="30"/>
     </w:p>
     <w:p>
       <w:pPr>
@@ -16024,6 +16006,7 @@
           <w:b/>
           <w:bCs/>
         </w:rPr>
+        <w:lastRenderedPageBreak/>
         <w:t>Step 3: Generate HTML Reports</w:t>
       </w:r>
     </w:p>
@@ -16191,7 +16174,7 @@
           <w:rFonts w:ascii="Times New Roman" w:hAnsi="Times New Roman" w:cs="Times New Roman"/>
         </w:rPr>
       </w:pPr>
-      <w:bookmarkStart w:id="28" w:name="_Toc195441962"/>
+      <w:bookmarkStart w:id="31" w:name="_Toc195441962"/>
       <w:r>
         <w:rPr>
           <w:rFonts w:ascii="Times New Roman" w:hAnsi="Times New Roman" w:cs="Times New Roman"/>
@@ -16199,7 +16182,7 @@
         <w:lastRenderedPageBreak/>
         <w:t>Analysis of GitHub Java Projects</w:t>
       </w:r>
-      <w:bookmarkEnd w:id="28"/>
+      <w:bookmarkEnd w:id="31"/>
     </w:p>
     <w:p>
       <w:pPr>
@@ -16514,7 +16497,7 @@
           <w:rFonts w:ascii="Times New Roman" w:hAnsi="Times New Roman" w:cs="Times New Roman"/>
         </w:rPr>
       </w:pPr>
-      <w:bookmarkStart w:id="29" w:name="_Toc195441963"/>
+      <w:bookmarkStart w:id="32" w:name="_Toc195441963"/>
       <w:r>
         <w:rPr>
           <w:rFonts w:ascii="Times New Roman" w:hAnsi="Times New Roman" w:cs="Times New Roman"/>
@@ -16527,7 +16510,7 @@
         </w:rPr>
         <w:t xml:space="preserve"> Plan</w:t>
       </w:r>
-      <w:bookmarkEnd w:id="29"/>
+      <w:bookmarkEnd w:id="32"/>
     </w:p>
     <w:p>
       <w:pPr>
@@ -16576,7 +16559,8 @@
           <w:rFonts w:ascii="Times New Roman" w:hAnsi="Times New Roman" w:cs="Times New Roman"/>
         </w:rPr>
       </w:pPr>
-      <w:bookmarkStart w:id="30" w:name="_Toc195441964"/>
+      <w:bookmarkStart w:id="33" w:name="_Toc195441964"/>
+      <w:bookmarkStart w:id="34" w:name="_Hlk195971804"/>
       <w:r>
         <w:rPr>
           <w:rFonts w:ascii="Times New Roman" w:hAnsi="Times New Roman" w:cs="Times New Roman"/>
@@ -16584,7 +16568,7 @@
         <w:lastRenderedPageBreak/>
         <w:t>References</w:t>
       </w:r>
-      <w:bookmarkEnd w:id="30"/>
+      <w:bookmarkEnd w:id="33"/>
     </w:p>
     <w:p>
       <w:pPr>
@@ -17008,6 +16992,7 @@
         <w:t xml:space="preserve">  </w:t>
       </w:r>
     </w:p>
+    <w:bookmarkEnd w:id="34"/>
     <w:p>
       <w:pPr>
         <w:tabs>

</xml_diff>